<commit_message>
ajouter les étapes de création de compte - modificati)
</commit_message>
<xml_diff>
--- a/Examen_intra.docx
+++ b/Examen_intra.docx
@@ -2,27 +2,221 @@
 <file path=word/document.xml><?xml version="1.0" encoding="utf-8"?>
 <w:document xmlns:wpc="http://schemas.microsoft.com/office/word/2010/wordprocessingCanvas" xmlns:cx="http://schemas.microsoft.com/office/drawing/2014/chartex" xmlns:cx1="http://schemas.microsoft.com/office/drawing/2015/9/8/chartex" xmlns:cx2="http://schemas.microsoft.com/office/drawing/2015/10/21/chartex" xmlns:cx3="http://schemas.microsoft.com/office/drawing/2016/5/9/chartex" xmlns:cx4="http://schemas.microsoft.com/office/drawing/2016/5/10/chartex" xmlns:cx5="http://schemas.microsoft.com/office/drawing/2016/5/11/chartex" xmlns:cx6="http://schemas.microsoft.com/office/drawing/2016/5/12/chartex" xmlns:cx7="http://schemas.microsoft.com/office/drawing/2016/5/13/chartex" xmlns:cx8="http://schemas.microsoft.com/office/drawing/2016/5/14/chartex" xmlns:mc="http://schemas.openxmlformats.org/markup-compatibility/2006" xmlns:aink="http://schemas.microsoft.com/office/drawing/2016/ink" xmlns:am3d="http://schemas.microsoft.com/office/drawing/2017/model3d" xmlns:o="urn:schemas-microsoft-com:office:office" xmlns:r="http://schemas.openxmlformats.org/officeDocument/2006/relationships" xmlns:m="http://schemas.openxmlformats.org/officeDocument/2006/math" xmlns:v="urn:schemas-microsoft-com:vml" xmlns:wp14="http://schemas.microsoft.com/office/word/2010/wordprocessingDrawing" xmlns:wp="http://schemas.openxmlformats.org/drawingml/2006/wordprocessingDrawing" xmlns:w10="urn:schemas-microsoft-com:office:word" xmlns:w="http://schemas.openxmlformats.org/wordprocessingml/2006/main" xmlns:w14="http://schemas.microsoft.com/office/word/2010/wordml" xmlns:w15="http://schemas.microsoft.com/office/word/2012/wordml" xmlns:w16cex="http://schemas.microsoft.com/office/word/2018/wordml/cex" xmlns:w16cid="http://schemas.microsoft.com/office/word/2016/wordml/cid" xmlns:w16="http://schemas.microsoft.com/office/word/2018/wordml" xmlns:w16sdtdh="http://schemas.microsoft.com/office/word/2020/wordml/sdtdatahash" xmlns:w16se="http://schemas.microsoft.com/office/word/2015/wordml/symex" xmlns:wpg="http://schemas.microsoft.com/office/word/2010/wordprocessingGroup" xmlns:wpi="http://schemas.microsoft.com/office/word/2010/wordprocessingInk" xmlns:wne="http://schemas.microsoft.com/office/word/2006/wordml" xmlns:wps="http://schemas.microsoft.com/office/word/2010/wordprocessingShape" mc:Ignorable="w14 w15 w16se w16cid w16 w16cex w16sdtdh wp14">
   <w:body>
-    <w:p/>
-    <w:p/>
-    <w:p/>
-    <w:p/>
-    <w:p/>
-    <w:p/>
-    <w:p>
+    <w:p>
+      <w:pPr>
+        <w:pStyle w:val="Titre1"/>
+        <w:jc w:val="both"/>
+        <w:rPr>
+          <w:rFonts w:asciiTheme="minorHAnsi" w:hAnsiTheme="minorHAnsi" w:cstheme="minorHAnsi"/>
+          <w:b w:val="0"/>
+          <w:bCs w:val="0"/>
+          <w:sz w:val="28"/>
+          <w:szCs w:val="28"/>
+          <w:u w:val="none"/>
+        </w:rPr>
+      </w:pPr>
+      <w:r>
+        <w:rPr>
+          <w:rFonts w:asciiTheme="minorHAnsi" w:hAnsiTheme="minorHAnsi" w:cstheme="minorHAnsi"/>
+          <w:b w:val="0"/>
+          <w:bCs w:val="0"/>
+          <w:sz w:val="28"/>
+          <w:szCs w:val="28"/>
+          <w:u w:val="none"/>
+        </w:rPr>
+        <w:t>NOM : SARRI</w:t>
+      </w:r>
+    </w:p>
+    <w:p>
+      <w:pPr>
+        <w:spacing w:line="240" w:lineRule="auto"/>
+        <w:rPr>
+          <w:rFonts w:cstheme="minorHAnsi"/>
+          <w:sz w:val="28"/>
+          <w:szCs w:val="28"/>
+        </w:rPr>
+      </w:pPr>
+      <w:r>
+        <w:rPr>
+          <w:rFonts w:cstheme="minorHAnsi"/>
+          <w:sz w:val="28"/>
+          <w:szCs w:val="28"/>
+        </w:rPr>
+        <w:t>PRENOM : Ahmed</w:t>
+      </w:r>
+    </w:p>
+    <w:p>
+      <w:pPr>
+        <w:spacing w:line="240" w:lineRule="auto"/>
+        <w:rPr>
+          <w:rFonts w:cstheme="minorHAnsi"/>
+          <w:sz w:val="28"/>
+          <w:szCs w:val="28"/>
+        </w:rPr>
+      </w:pPr>
+    </w:p>
+    <w:p>
+      <w:pPr>
+        <w:spacing w:line="240" w:lineRule="auto"/>
+        <w:rPr>
+          <w:rFonts w:cstheme="minorHAnsi"/>
+          <w:sz w:val="28"/>
+          <w:szCs w:val="28"/>
+        </w:rPr>
+      </w:pPr>
+    </w:p>
+    <w:p>
+      <w:pPr>
+        <w:jc w:val="center"/>
+        <w:rPr>
+          <w:rFonts w:cstheme="minorHAnsi"/>
+          <w:sz w:val="40"/>
+          <w:szCs w:val="40"/>
+        </w:rPr>
+      </w:pPr>
+      <w:r>
+        <w:rPr>
+          <w:rFonts w:cstheme="minorHAnsi"/>
+          <w:sz w:val="40"/>
+          <w:szCs w:val="40"/>
+        </w:rPr>
+        <w:t>Examen intra Architecture matériels</w:t>
+      </w:r>
+    </w:p>
+    <w:p>
+      <w:pPr>
+        <w:pBdr>
+          <w:bottom w:val="double" w:sz="6" w:space="1" w:color="auto"/>
+        </w:pBdr>
+        <w:rPr>
+          <w:rFonts w:cstheme="minorHAnsi"/>
+          <w:sz w:val="28"/>
+          <w:szCs w:val="28"/>
+        </w:rPr>
+      </w:pPr>
+    </w:p>
+    <w:p>
+      <w:pPr>
+        <w:pStyle w:val="Paragraphedeliste"/>
+        <w:numPr>
+          <w:ilvl w:val="0"/>
+          <w:numId w:val="2"/>
+        </w:numPr>
+        <w:ind w:left="284"/>
+        <w:jc w:val="both"/>
+        <w:rPr>
+          <w:sz w:val="24"/>
+          <w:szCs w:val="24"/>
+        </w:rPr>
+      </w:pPr>
+      <w:r>
+        <w:rPr>
+          <w:sz w:val="24"/>
+          <w:szCs w:val="24"/>
+        </w:rPr>
+        <w:t xml:space="preserve">Création du compte au niveau de </w:t>
+      </w:r>
+      <w:r>
+        <w:rPr>
+          <w:b/>
+          <w:bCs/>
+          <w:sz w:val="24"/>
+          <w:szCs w:val="24"/>
+        </w:rPr>
+        <w:t>GitHub</w:t>
+      </w:r>
+      <w:r>
+        <w:rPr>
+          <w:sz w:val="24"/>
+          <w:szCs w:val="24"/>
+        </w:rPr>
+        <w:t> :</w:t>
+      </w:r>
+      <w:r>
+        <w:rPr>
+          <w:sz w:val="24"/>
+          <w:szCs w:val="24"/>
+        </w:rPr>
+        <w:t xml:space="preserve"> j’ai </w:t>
+      </w:r>
+      <w:r>
+        <w:rPr>
+          <w:sz w:val="24"/>
+          <w:szCs w:val="24"/>
+        </w:rPr>
+        <w:t>créé</w:t>
+      </w:r>
+      <w:r>
+        <w:rPr>
+          <w:sz w:val="24"/>
+          <w:szCs w:val="24"/>
+        </w:rPr>
+        <w:t xml:space="preserve"> un compte au niveau de site </w:t>
+      </w:r>
+      <w:r>
+        <w:rPr>
+          <w:b/>
+          <w:bCs/>
+          <w:sz w:val="24"/>
+          <w:szCs w:val="24"/>
+        </w:rPr>
+        <w:t>GitHub</w:t>
+      </w:r>
+      <w:r>
+        <w:rPr>
+          <w:sz w:val="24"/>
+          <w:szCs w:val="24"/>
+        </w:rPr>
+        <w:t xml:space="preserve"> au nom de </w:t>
+      </w:r>
+      <w:r>
+        <w:rPr>
+          <w:b/>
+          <w:bCs/>
+          <w:sz w:val="24"/>
+          <w:szCs w:val="24"/>
+        </w:rPr>
+        <w:t>« AHMEDSARRI »,</w:t>
+      </w:r>
+      <w:r>
+        <w:rPr>
+          <w:sz w:val="24"/>
+          <w:szCs w:val="24"/>
+        </w:rPr>
+        <w:t xml:space="preserve"> ensuite j’ai créé un repository avec le nom : </w:t>
+      </w:r>
+      <w:r>
+        <w:rPr>
+          <w:b/>
+          <w:bCs/>
+          <w:sz w:val="24"/>
+          <w:szCs w:val="24"/>
+        </w:rPr>
+        <w:t>« AhmedRepository ».</w:t>
+      </w:r>
+    </w:p>
+    <w:p>
+      <w:pPr>
+        <w:pStyle w:val="Paragraphedeliste"/>
+        <w:rPr>
+          <w:b/>
+          <w:bCs/>
+        </w:rPr>
+      </w:pPr>
       <w:r>
         <w:rPr>
           <w:noProof/>
         </w:rPr>
         <w:drawing>
-          <wp:anchor distT="0" distB="0" distL="114300" distR="114300" simplePos="0" relativeHeight="251662336" behindDoc="0" locked="0" layoutInCell="1" allowOverlap="1" wp14:anchorId="129C1ACE" wp14:editId="39CF4F18">
+          <wp:anchor distT="0" distB="0" distL="114300" distR="114300" simplePos="0" relativeHeight="251672576" behindDoc="1" locked="0" layoutInCell="1" allowOverlap="1" wp14:anchorId="2BB3EDAE" wp14:editId="0A3705F0">
             <wp:simplePos x="0" y="0"/>
             <wp:positionH relativeFrom="column">
-              <wp:posOffset>1921</wp:posOffset>
+              <wp:posOffset>-144780</wp:posOffset>
             </wp:positionH>
             <wp:positionV relativeFrom="paragraph">
-              <wp:posOffset>-326</wp:posOffset>
+              <wp:posOffset>124460</wp:posOffset>
             </wp:positionV>
-            <wp:extent cx="5274310" cy="3186430"/>
+            <wp:extent cx="5274310" cy="3244215"/>
             <wp:effectExtent l="0" t="0" r="2540" b="0"/>
             <wp:wrapNone/>
             <wp:docPr id="1" name="Image 1" descr="Une image contenant texte&#10;&#10;Description générée automatiquement"/>
@@ -51,7 +245,7 @@
                   <pic:spPr>
                     <a:xfrm>
                       <a:off x="0" y="0"/>
-                      <a:ext cx="5274310" cy="3186430"/>
+                      <a:ext cx="5274310" cy="3244215"/>
                     </a:xfrm>
                     <a:prstGeom prst="rect">
                       <a:avLst/>
@@ -82,23 +276,488 @@
     <w:p/>
     <w:p/>
     <w:p>
+      <w:pPr>
+        <w:pStyle w:val="Paragraphedeliste"/>
+        <w:numPr>
+          <w:ilvl w:val="0"/>
+          <w:numId w:val="2"/>
+        </w:numPr>
+        <w:ind w:left="284"/>
+        <w:jc w:val="both"/>
+        <w:rPr>
+          <w:sz w:val="24"/>
+          <w:szCs w:val="24"/>
+        </w:rPr>
+      </w:pPr>
+      <w:r>
+        <w:rPr>
+          <w:sz w:val="24"/>
+          <w:szCs w:val="24"/>
+        </w:rPr>
+        <w:t xml:space="preserve">Après la création de Repository, une autre page s’est </w:t>
+      </w:r>
+      <w:r>
+        <w:rPr>
+          <w:sz w:val="24"/>
+          <w:szCs w:val="24"/>
+        </w:rPr>
+        <w:t>affichée</w:t>
+      </w:r>
+      <w:r>
+        <w:rPr>
+          <w:sz w:val="24"/>
+          <w:szCs w:val="24"/>
+        </w:rPr>
+        <w:t xml:space="preserve"> contenant un lien que je </w:t>
+      </w:r>
+      <w:r>
+        <w:rPr>
+          <w:sz w:val="24"/>
+          <w:szCs w:val="24"/>
+        </w:rPr>
+        <w:t>dois</w:t>
+      </w:r>
+      <w:r>
+        <w:rPr>
+          <w:sz w:val="24"/>
+          <w:szCs w:val="24"/>
+        </w:rPr>
+        <w:t xml:space="preserve"> utiliser pour le </w:t>
+      </w:r>
+      <w:r>
+        <w:rPr>
+          <w:sz w:val="24"/>
+          <w:szCs w:val="24"/>
+        </w:rPr>
+        <w:t>dépôt</w:t>
+      </w:r>
+      <w:r>
+        <w:rPr>
+          <w:sz w:val="24"/>
+          <w:szCs w:val="24"/>
+        </w:rPr>
+        <w:t xml:space="preserve"> dans ce repository</w:t>
+      </w:r>
+    </w:p>
+    <w:p>
       <w:r>
         <w:rPr>
           <w:noProof/>
         </w:rPr>
+        <mc:AlternateContent>
+          <mc:Choice Requires="wpg">
+            <w:drawing>
+              <wp:anchor distT="0" distB="0" distL="114300" distR="114300" simplePos="0" relativeHeight="251676672" behindDoc="0" locked="0" layoutInCell="1" allowOverlap="1" wp14:anchorId="1A4C5A44" wp14:editId="179E69CE">
+                <wp:simplePos x="0" y="0"/>
+                <wp:positionH relativeFrom="column">
+                  <wp:posOffset>-137160</wp:posOffset>
+                </wp:positionH>
+                <wp:positionV relativeFrom="paragraph">
+                  <wp:posOffset>86995</wp:posOffset>
+                </wp:positionV>
+                <wp:extent cx="5402580" cy="2387600"/>
+                <wp:effectExtent l="0" t="0" r="7620" b="0"/>
+                <wp:wrapNone/>
+                <wp:docPr id="21" name="Groupe 21"/>
+                <wp:cNvGraphicFramePr/>
+                <a:graphic xmlns:a="http://schemas.openxmlformats.org/drawingml/2006/main">
+                  <a:graphicData uri="http://schemas.microsoft.com/office/word/2010/wordprocessingGroup">
+                    <wpg:wgp>
+                      <wpg:cNvGrpSpPr/>
+                      <wpg:grpSpPr>
+                        <a:xfrm>
+                          <a:off x="0" y="0"/>
+                          <a:ext cx="5402580" cy="2387600"/>
+                          <a:chOff x="0" y="0"/>
+                          <a:chExt cx="5402580" cy="2387600"/>
+                        </a:xfrm>
+                      </wpg:grpSpPr>
+                      <pic:pic xmlns:pic="http://schemas.openxmlformats.org/drawingml/2006/picture">
+                        <pic:nvPicPr>
+                          <pic:cNvPr id="15" name="Image 15" descr="Une image contenant texte&#10;&#10;Description générée automatiquement"/>
+                          <pic:cNvPicPr>
+                            <a:picLocks noChangeAspect="1"/>
+                          </pic:cNvPicPr>
+                        </pic:nvPicPr>
+                        <pic:blipFill>
+                          <a:blip r:embed="rId6">
+                            <a:extLst>
+                              <a:ext uri="{28A0092B-C50C-407E-A947-70E740481C1C}">
+                                <a14:useLocalDpi xmlns:a14="http://schemas.microsoft.com/office/drawing/2010/main" val="0"/>
+                              </a:ext>
+                            </a:extLst>
+                          </a:blip>
+                          <a:stretch>
+                            <a:fillRect/>
+                          </a:stretch>
+                        </pic:blipFill>
+                        <pic:spPr>
+                          <a:xfrm>
+                            <a:off x="0" y="243840"/>
+                            <a:ext cx="5402580" cy="2143760"/>
+                          </a:xfrm>
+                          <a:prstGeom prst="rect">
+                            <a:avLst/>
+                          </a:prstGeom>
+                        </pic:spPr>
+                      </pic:pic>
+                      <wps:wsp>
+                        <wps:cNvPr id="16" name="Flèche : bas 16"/>
+                        <wps:cNvSpPr/>
+                        <wps:spPr>
+                          <a:xfrm rot="2348156">
+                            <a:off x="3688080" y="114300"/>
+                            <a:ext cx="182880" cy="563880"/>
+                          </a:xfrm>
+                          <a:prstGeom prst="downArrow">
+                            <a:avLst/>
+                          </a:prstGeom>
+                        </wps:spPr>
+                        <wps:style>
+                          <a:lnRef idx="2">
+                            <a:schemeClr val="accent1">
+                              <a:shade val="50000"/>
+                            </a:schemeClr>
+                          </a:lnRef>
+                          <a:fillRef idx="1">
+                            <a:schemeClr val="accent1"/>
+                          </a:fillRef>
+                          <a:effectRef idx="0">
+                            <a:schemeClr val="accent1"/>
+                          </a:effectRef>
+                          <a:fontRef idx="minor">
+                            <a:schemeClr val="lt1"/>
+                          </a:fontRef>
+                        </wps:style>
+                        <wps:bodyPr rot="0" spcFirstLastPara="0" vertOverflow="overflow" horzOverflow="overflow" vert="horz" wrap="square" lIns="91440" tIns="45720" rIns="91440" bIns="45720" numCol="1" spcCol="0" rtlCol="0" fromWordArt="0" anchor="ctr" anchorCtr="0" forceAA="0" compatLnSpc="1">
+                          <a:prstTxWarp prst="textNoShape">
+                            <a:avLst/>
+                          </a:prstTxWarp>
+                          <a:noAutofit/>
+                        </wps:bodyPr>
+                      </wps:wsp>
+                      <wps:wsp>
+                        <wps:cNvPr id="20" name="Zone de texte 20"/>
+                        <wps:cNvSpPr txBox="1"/>
+                        <wps:spPr>
+                          <a:xfrm>
+                            <a:off x="3390900" y="0"/>
+                            <a:ext cx="731520" cy="274320"/>
+                          </a:xfrm>
+                          <a:prstGeom prst="rect">
+                            <a:avLst/>
+                          </a:prstGeom>
+                          <a:noFill/>
+                          <a:ln w="6350">
+                            <a:noFill/>
+                          </a:ln>
+                        </wps:spPr>
+                        <wps:txbx>
+                          <w:txbxContent>
+                            <w:p>
+                              <w:pPr>
+                                <w:rPr>
+                                  <w:b/>
+                                  <w:bCs/>
+                                </w:rPr>
+                              </w:pPr>
+                              <w:r>
+                                <w:rPr>
+                                  <w:b/>
+                                  <w:bCs/>
+                                </w:rPr>
+                                <w:t>Le lien</w:t>
+                              </w:r>
+                            </w:p>
+                          </w:txbxContent>
+                        </wps:txbx>
+                        <wps:bodyPr rot="0" spcFirstLastPara="0" vertOverflow="overflow" horzOverflow="overflow" vert="horz" wrap="square" lIns="91440" tIns="45720" rIns="91440" bIns="45720" numCol="1" spcCol="0" rtlCol="0" fromWordArt="0" anchor="t" anchorCtr="0" forceAA="0" compatLnSpc="1">
+                          <a:prstTxWarp prst="textNoShape">
+                            <a:avLst/>
+                          </a:prstTxWarp>
+                          <a:noAutofit/>
+                        </wps:bodyPr>
+                      </wps:wsp>
+                    </wpg:wgp>
+                  </a:graphicData>
+                </a:graphic>
+              </wp:anchor>
+            </w:drawing>
+          </mc:Choice>
+          <mc:Fallback>
+            <w:pict>
+              <v:group w14:anchorId="1A4C5A44" id="Groupe 21" o:spid="_x0000_s1026" style="position:absolute;margin-left:-10.8pt;margin-top:6.85pt;width:425.4pt;height:188pt;z-index:251676672" coordsize="54025,23876" o:gfxdata="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">
+                <v:shapetype id="_x0000_t75" coordsize="21600,21600" o:spt="75" o:preferrelative="t" path="m@4@5l@4@11@9@11@9@5xe" filled="f" stroked="f">
+                  <v:stroke joinstyle="miter"/>
+                  <v:formulas>
+                    <v:f eqn="if lineDrawn pixelLineWidth 0"/>
+                    <v:f eqn="sum @0 1 0"/>
+                    <v:f eqn="sum 0 0 @1"/>
+                    <v:f eqn="prod @2 1 2"/>
+                    <v:f eqn="prod @3 21600 pixelWidth"/>
+                    <v:f eqn="prod @3 21600 pixelHeight"/>
+                    <v:f eqn="sum @0 0 1"/>
+                    <v:f eqn="prod @6 1 2"/>
+                    <v:f eqn="prod @7 21600 pixelWidth"/>
+                    <v:f eqn="sum @8 21600 0"/>
+                    <v:f eqn="prod @7 21600 pixelHeight"/>
+                    <v:f eqn="sum @10 21600 0"/>
+                  </v:formulas>
+                  <v:path o:extrusionok="f" gradientshapeok="t" o:connecttype="rect"/>
+                  <o:lock v:ext="edit" aspectratio="t"/>
+                </v:shapetype>
+                <v:shape id="Image 15" o:spid="_x0000_s1027" type="#_x0000_t75" alt="Une image contenant texte&#10;&#10;Description générée automatiquement" style="position:absolute;top:2438;width:54025;height:21438;visibility:visible;mso-wrap-style:square" o:gfxdata="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">
+                  <v:imagedata r:id="rId7" o:title="Une image contenant texte&#10;&#10;Description générée automatiquement"/>
+                </v:shape>
+                <v:shapetype id="_x0000_t67" coordsize="21600,21600" o:spt="67" adj="16200,5400" path="m0@0l@1@0@1,0@2,0@2@0,21600@0,10800,21600xe">
+                  <v:stroke joinstyle="miter"/>
+                  <v:formulas>
+                    <v:f eqn="val #0"/>
+                    <v:f eqn="val #1"/>
+                    <v:f eqn="sum height 0 #1"/>
+                    <v:f eqn="sum 10800 0 #1"/>
+                    <v:f eqn="sum width 0 #0"/>
+                    <v:f eqn="prod @4 @3 10800"/>
+                    <v:f eqn="sum width 0 @5"/>
+                  </v:formulas>
+                  <v:path o:connecttype="custom" o:connectlocs="10800,0;0,@0;10800,21600;21600,@0" o:connectangles="270,180,90,0" textboxrect="@1,0,@2,@6"/>
+                  <v:handles>
+                    <v:h position="#1,#0" xrange="0,10800" yrange="0,21600"/>
+                  </v:handles>
+                </v:shapetype>
+                <v:shape id="Flèche : bas 16" o:spid="_x0000_s1028" type="#_x0000_t67" style="position:absolute;left:36880;top:1143;width:1829;height:5638;rotation:2564813fd;visibility:visible;mso-wrap-style:square;v-text-anchor:middle" o:gfxdata="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" adj="18097" fillcolor="#4472c4 [3204]" strokecolor="#1f3763 [1604]" strokeweight="1pt"/>
+                <v:shapetype id="_x0000_t202" coordsize="21600,21600" o:spt="202" path="m,l,21600r21600,l21600,xe">
+                  <v:stroke joinstyle="miter"/>
+                  <v:path gradientshapeok="t" o:connecttype="rect"/>
+                </v:shapetype>
+                <v:shape id="Zone de texte 20" o:spid="_x0000_s1029" type="#_x0000_t202" style="position:absolute;left:33909;width:7315;height:2743;visibility:visible;mso-wrap-style:square;v-text-anchor:top" o:gfxdata="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" filled="f" stroked="f" strokeweight=".5pt">
+                  <v:textbox>
+                    <w:txbxContent>
+                      <w:p>
+                        <w:pPr>
+                          <w:rPr>
+                            <w:b/>
+                            <w:bCs/>
+                          </w:rPr>
+                        </w:pPr>
+                        <w:r>
+                          <w:rPr>
+                            <w:b/>
+                            <w:bCs/>
+                          </w:rPr>
+                          <w:t>Le lien</w:t>
+                        </w:r>
+                      </w:p>
+                    </w:txbxContent>
+                  </v:textbox>
+                </v:shape>
+              </v:group>
+            </w:pict>
+          </mc:Fallback>
+        </mc:AlternateContent>
+      </w:r>
+    </w:p>
+    <w:p/>
+    <w:p/>
+    <w:p/>
+    <w:p/>
+    <w:p/>
+    <w:p/>
+    <w:p/>
+    <w:p>
+      <w:pPr>
+        <w:pStyle w:val="Paragraphedeliste"/>
+        <w:numPr>
+          <w:ilvl w:val="0"/>
+          <w:numId w:val="2"/>
+        </w:numPr>
+        <w:ind w:left="284"/>
+        <w:jc w:val="both"/>
+        <w:rPr>
+          <w:sz w:val="24"/>
+          <w:szCs w:val="24"/>
+        </w:rPr>
+      </w:pPr>
+      <w:r>
+        <w:rPr>
+          <w:sz w:val="24"/>
+          <w:szCs w:val="24"/>
+        </w:rPr>
+        <w:lastRenderedPageBreak/>
+        <w:t>J</w:t>
+      </w:r>
+      <w:r>
+        <w:rPr>
+          <w:sz w:val="24"/>
+          <w:szCs w:val="24"/>
+        </w:rPr>
+        <w:t xml:space="preserve">e crée un dossier </w:t>
+      </w:r>
+      <w:r>
+        <w:rPr>
+          <w:sz w:val="24"/>
+          <w:szCs w:val="24"/>
+        </w:rPr>
+        <w:t xml:space="preserve">s’appelle </w:t>
+      </w:r>
+      <w:r>
+        <w:rPr>
+          <w:sz w:val="24"/>
+          <w:szCs w:val="24"/>
+        </w:rPr>
+        <w:t xml:space="preserve">« travaux » dans la partition «  C:/ », ensuite  </w:t>
+      </w:r>
+      <w:r>
+        <w:rPr>
+          <w:sz w:val="24"/>
+          <w:szCs w:val="24"/>
+        </w:rPr>
+        <w:t xml:space="preserve">je prends le fichier Word « Examen_intra » comme exemple , a chaque fois que je </w:t>
+      </w:r>
+      <w:r>
+        <w:rPr>
+          <w:sz w:val="24"/>
+          <w:szCs w:val="24"/>
+        </w:rPr>
+        <w:t>fais</w:t>
+      </w:r>
+      <w:r>
+        <w:rPr>
+          <w:sz w:val="24"/>
+          <w:szCs w:val="24"/>
+        </w:rPr>
+        <w:t xml:space="preserve"> </w:t>
+      </w:r>
+      <w:r>
+        <w:rPr>
+          <w:sz w:val="24"/>
+          <w:szCs w:val="24"/>
+        </w:rPr>
+        <w:t>des modifications</w:t>
+      </w:r>
+      <w:r>
+        <w:rPr>
+          <w:sz w:val="24"/>
+          <w:szCs w:val="24"/>
+        </w:rPr>
+        <w:t xml:space="preserve"> je ferai </w:t>
+      </w:r>
+      <w:r>
+        <w:rPr>
+          <w:sz w:val="24"/>
+          <w:szCs w:val="24"/>
+        </w:rPr>
+        <w:t>« </w:t>
+      </w:r>
+      <w:r>
+        <w:rPr>
+          <w:b/>
+          <w:bCs/>
+          <w:sz w:val="24"/>
+          <w:szCs w:val="24"/>
+        </w:rPr>
+        <w:t>commit -m</w:t>
+      </w:r>
+      <w:r>
+        <w:rPr>
+          <w:sz w:val="24"/>
+          <w:szCs w:val="24"/>
+        </w:rPr>
+        <w:t> ».</w:t>
+      </w:r>
+    </w:p>
+    <w:p>
+      <w:pPr>
+        <w:pStyle w:val="Paragraphedeliste"/>
+        <w:numPr>
+          <w:ilvl w:val="0"/>
+          <w:numId w:val="2"/>
+        </w:numPr>
+        <w:ind w:left="284"/>
+        <w:jc w:val="both"/>
+        <w:rPr>
+          <w:sz w:val="24"/>
+          <w:szCs w:val="24"/>
+        </w:rPr>
+      </w:pPr>
+      <w:r>
+        <w:rPr>
+          <w:sz w:val="24"/>
+          <w:szCs w:val="24"/>
+        </w:rPr>
+        <w:t xml:space="preserve">Je procède à la copier de ce fichier Word vers le dossier « travaux » , et en positionnant à l’intérieur du dossier , je clique sur le bouton droit de la souris , et je sélectionne  </w:t>
+      </w:r>
+      <w:r>
+        <w:rPr>
+          <w:b/>
+          <w:bCs/>
+          <w:sz w:val="24"/>
+          <w:szCs w:val="24"/>
+        </w:rPr>
+        <w:t>Git Bash Here.</w:t>
+      </w:r>
+    </w:p>
+    <w:p>
+      <w:pPr>
+        <w:pStyle w:val="Paragraphedeliste"/>
+        <w:numPr>
+          <w:ilvl w:val="0"/>
+          <w:numId w:val="2"/>
+        </w:numPr>
+        <w:ind w:left="284"/>
+        <w:jc w:val="both"/>
+        <w:rPr>
+          <w:sz w:val="24"/>
+          <w:szCs w:val="24"/>
+        </w:rPr>
+      </w:pPr>
+      <w:r>
+        <w:rPr>
+          <w:sz w:val="24"/>
+          <w:szCs w:val="24"/>
+        </w:rPr>
+        <w:t xml:space="preserve">La première étape </w:t>
+      </w:r>
+      <w:r>
+        <w:rPr>
+          <w:sz w:val="24"/>
+          <w:szCs w:val="24"/>
+        </w:rPr>
+        <w:t>à</w:t>
+      </w:r>
+      <w:r>
+        <w:rPr>
+          <w:sz w:val="24"/>
+          <w:szCs w:val="24"/>
+        </w:rPr>
+        <w:t xml:space="preserve"> faire est l’initialisation du Git, pour créer le dépôt local.</w:t>
+      </w:r>
+    </w:p>
+    <w:p>
+      <w:pPr>
+        <w:jc w:val="both"/>
+        <w:rPr>
+          <w:sz w:val="24"/>
+          <w:szCs w:val="24"/>
+        </w:rPr>
+      </w:pPr>
+      <w:r>
+        <w:rPr>
+          <w:noProof/>
+        </w:rPr>
         <w:drawing>
-          <wp:anchor distT="0" distB="0" distL="114300" distR="114300" simplePos="0" relativeHeight="251663360" behindDoc="0" locked="0" layoutInCell="1" allowOverlap="1" wp14:anchorId="4FCD94B6" wp14:editId="7BD88981">
+          <wp:anchor distT="0" distB="0" distL="114300" distR="114300" simplePos="0" relativeHeight="251677696" behindDoc="1" locked="0" layoutInCell="1" allowOverlap="1" wp14:anchorId="4AD9BAFE" wp14:editId="6DE70126">
             <wp:simplePos x="0" y="0"/>
-            <wp:positionH relativeFrom="column">
-              <wp:posOffset>1921</wp:posOffset>
+            <wp:positionH relativeFrom="margin">
+              <wp:posOffset>426720</wp:posOffset>
             </wp:positionH>
             <wp:positionV relativeFrom="paragraph">
-              <wp:posOffset>-977</wp:posOffset>
+              <wp:posOffset>6985</wp:posOffset>
             </wp:positionV>
-            <wp:extent cx="5274310" cy="2289175"/>
-            <wp:effectExtent l="0" t="0" r="2540" b="0"/>
+            <wp:extent cx="3905291" cy="1379220"/>
+            <wp:effectExtent l="0" t="0" r="0" b="0"/>
             <wp:wrapNone/>
-            <wp:docPr id="7" name="Image 7" descr="Une image contenant texte&#10;&#10;Description générée automatiquement"/>
+            <wp:docPr id="22" name="Image 22" descr="Une image contenant texte&#10;&#10;Description générée automatiquement"/>
             <wp:cNvGraphicFramePr>
               <a:graphicFrameLocks xmlns:a="http://schemas.openxmlformats.org/drawingml/2006/main" noChangeAspect="1"/>
             </wp:cNvGraphicFramePr>
@@ -106,11 +765,11 @@
               <a:graphicData uri="http://schemas.openxmlformats.org/drawingml/2006/picture">
                 <pic:pic xmlns:pic="http://schemas.openxmlformats.org/drawingml/2006/picture">
                   <pic:nvPicPr>
-                    <pic:cNvPr id="7" name="Image 7" descr="Une image contenant texte&#10;&#10;Description générée automatiquement"/>
+                    <pic:cNvPr id="22" name="Image 22" descr="Une image contenant texte&#10;&#10;Description générée automatiquement"/>
                     <pic:cNvPicPr/>
                   </pic:nvPicPr>
                   <pic:blipFill>
-                    <a:blip r:embed="rId6" cstate="print">
+                    <a:blip r:embed="rId8">
                       <a:extLst>
                         <a:ext uri="{28A0092B-C50C-407E-A947-70E740481C1C}">
                           <a14:useLocalDpi xmlns:a14="http://schemas.microsoft.com/office/drawing/2010/main" val="0"/>
@@ -124,7 +783,7 @@
                   <pic:spPr>
                     <a:xfrm>
                       <a:off x="0" y="0"/>
-                      <a:ext cx="5274310" cy="2289175"/>
+                      <a:ext cx="3905291" cy="1379220"/>
                     </a:xfrm>
                     <a:prstGeom prst="rect">
                       <a:avLst/>
@@ -143,32 +802,401 @@
         </w:drawing>
       </w:r>
     </w:p>
-    <w:p/>
-    <w:p/>
-    <w:p/>
-    <w:p/>
-    <w:p/>
-    <w:p/>
-    <w:p/>
-    <w:p/>
-    <w:p/>
-    <w:p/>
-    <w:p/>
-    <w:p/>
-    <w:p>
+    <w:p>
+      <w:pPr>
+        <w:jc w:val="both"/>
+        <w:rPr>
+          <w:sz w:val="24"/>
+          <w:szCs w:val="24"/>
+        </w:rPr>
+      </w:pPr>
+    </w:p>
+    <w:p>
+      <w:pPr>
+        <w:jc w:val="both"/>
+        <w:rPr>
+          <w:sz w:val="24"/>
+          <w:szCs w:val="24"/>
+        </w:rPr>
+      </w:pPr>
+    </w:p>
+    <w:p>
+      <w:pPr>
+        <w:jc w:val="both"/>
+        <w:rPr>
+          <w:sz w:val="24"/>
+          <w:szCs w:val="24"/>
+        </w:rPr>
+      </w:pPr>
+    </w:p>
+    <w:p>
+      <w:pPr>
+        <w:jc w:val="both"/>
+        <w:rPr>
+          <w:sz w:val="24"/>
+          <w:szCs w:val="24"/>
+        </w:rPr>
+      </w:pPr>
+    </w:p>
+    <w:p>
+      <w:pPr>
+        <w:pStyle w:val="Paragraphedeliste"/>
+        <w:numPr>
+          <w:ilvl w:val="0"/>
+          <w:numId w:val="2"/>
+        </w:numPr>
+        <w:jc w:val="both"/>
+        <w:rPr>
+          <w:sz w:val="24"/>
+          <w:szCs w:val="24"/>
+        </w:rPr>
+      </w:pPr>
+      <w:r>
+        <w:rPr>
+          <w:sz w:val="24"/>
+          <w:szCs w:val="24"/>
+        </w:rPr>
+        <w:t xml:space="preserve">En deuxième étape je dois me présenter au </w:t>
+      </w:r>
+      <w:r>
+        <w:rPr>
+          <w:b/>
+          <w:bCs/>
+          <w:sz w:val="24"/>
+          <w:szCs w:val="24"/>
+        </w:rPr>
+        <w:t>Git</w:t>
+      </w:r>
+      <w:r>
+        <w:rPr>
+          <w:sz w:val="24"/>
+          <w:szCs w:val="24"/>
+        </w:rPr>
+        <w:t xml:space="preserve">, de donner les informations de l’utilisateur </w:t>
+      </w:r>
+      <w:r>
+        <w:rPr>
+          <w:b/>
+          <w:bCs/>
+          <w:sz w:val="24"/>
+          <w:szCs w:val="24"/>
+        </w:rPr>
+        <w:t>nom</w:t>
+      </w:r>
+      <w:r>
+        <w:rPr>
+          <w:sz w:val="24"/>
+          <w:szCs w:val="24"/>
+        </w:rPr>
+        <w:t xml:space="preserve"> et </w:t>
+      </w:r>
+      <w:proofErr w:type="gramStart"/>
+      <w:r>
+        <w:rPr>
+          <w:b/>
+          <w:bCs/>
+          <w:sz w:val="24"/>
+          <w:szCs w:val="24"/>
+        </w:rPr>
+        <w:t>email</w:t>
+      </w:r>
+      <w:proofErr w:type="gramEnd"/>
+      <w:r>
+        <w:rPr>
+          <w:sz w:val="24"/>
+          <w:szCs w:val="24"/>
+        </w:rPr>
+        <w:t xml:space="preserve"> au </w:t>
+      </w:r>
+      <w:r>
+        <w:rPr>
+          <w:b/>
+          <w:bCs/>
+          <w:sz w:val="24"/>
+          <w:szCs w:val="24"/>
+        </w:rPr>
+        <w:t>Git</w:t>
+      </w:r>
+    </w:p>
+    <w:p>
+      <w:pPr>
+        <w:pStyle w:val="Paragraphedeliste"/>
+        <w:jc w:val="both"/>
+        <w:rPr>
+          <w:sz w:val="24"/>
+          <w:szCs w:val="24"/>
+        </w:rPr>
+      </w:pPr>
       <w:r>
         <w:rPr>
           <w:noProof/>
         </w:rPr>
-        <w:lastRenderedPageBreak/>
         <w:drawing>
-          <wp:anchor distT="0" distB="0" distL="114300" distR="114300" simplePos="0" relativeHeight="251661312" behindDoc="0" locked="0" layoutInCell="1" allowOverlap="1" wp14:anchorId="791910DB" wp14:editId="3C065954">
+          <wp:anchor distT="0" distB="0" distL="114300" distR="114300" simplePos="0" relativeHeight="251678720" behindDoc="1" locked="0" layoutInCell="1" allowOverlap="1" wp14:anchorId="02E7DFA7" wp14:editId="6083F616">
             <wp:simplePos x="0" y="0"/>
             <wp:positionH relativeFrom="column">
-              <wp:posOffset>31686</wp:posOffset>
+              <wp:posOffset>457200</wp:posOffset>
             </wp:positionH>
             <wp:positionV relativeFrom="paragraph">
-              <wp:posOffset>-596409</wp:posOffset>
+              <wp:posOffset>267970</wp:posOffset>
+            </wp:positionV>
+            <wp:extent cx="3886200" cy="2000041"/>
+            <wp:effectExtent l="0" t="0" r="0" b="635"/>
+            <wp:wrapNone/>
+            <wp:docPr id="23" name="Image 23" descr="Une image contenant texte&#10;&#10;Description générée automatiquement"/>
+            <wp:cNvGraphicFramePr>
+              <a:graphicFrameLocks xmlns:a="http://schemas.openxmlformats.org/drawingml/2006/main" noChangeAspect="1"/>
+            </wp:cNvGraphicFramePr>
+            <a:graphic xmlns:a="http://schemas.openxmlformats.org/drawingml/2006/main">
+              <a:graphicData uri="http://schemas.openxmlformats.org/drawingml/2006/picture">
+                <pic:pic xmlns:pic="http://schemas.openxmlformats.org/drawingml/2006/picture">
+                  <pic:nvPicPr>
+                    <pic:cNvPr id="23" name="Image 23" descr="Une image contenant texte&#10;&#10;Description générée automatiquement"/>
+                    <pic:cNvPicPr/>
+                  </pic:nvPicPr>
+                  <pic:blipFill>
+                    <a:blip r:embed="rId9">
+                      <a:extLst>
+                        <a:ext uri="{28A0092B-C50C-407E-A947-70E740481C1C}">
+                          <a14:useLocalDpi xmlns:a14="http://schemas.microsoft.com/office/drawing/2010/main" val="0"/>
+                        </a:ext>
+                      </a:extLst>
+                    </a:blip>
+                    <a:stretch>
+                      <a:fillRect/>
+                    </a:stretch>
+                  </pic:blipFill>
+                  <pic:spPr>
+                    <a:xfrm>
+                      <a:off x="0" y="0"/>
+                      <a:ext cx="3886200" cy="2000041"/>
+                    </a:xfrm>
+                    <a:prstGeom prst="rect">
+                      <a:avLst/>
+                    </a:prstGeom>
+                  </pic:spPr>
+                </pic:pic>
+              </a:graphicData>
+            </a:graphic>
+            <wp14:sizeRelH relativeFrom="page">
+              <wp14:pctWidth>0</wp14:pctWidth>
+            </wp14:sizeRelH>
+            <wp14:sizeRelV relativeFrom="page">
+              <wp14:pctHeight>0</wp14:pctHeight>
+            </wp14:sizeRelV>
+          </wp:anchor>
+        </w:drawing>
+      </w:r>
+    </w:p>
+    <w:p>
+      <w:pPr>
+        <w:jc w:val="both"/>
+        <w:rPr>
+          <w:sz w:val="24"/>
+          <w:szCs w:val="24"/>
+        </w:rPr>
+      </w:pPr>
+    </w:p>
+    <w:p>
+      <w:pPr>
+        <w:jc w:val="both"/>
+        <w:rPr>
+          <w:sz w:val="24"/>
+          <w:szCs w:val="24"/>
+        </w:rPr>
+      </w:pPr>
+    </w:p>
+    <w:p>
+      <w:pPr>
+        <w:jc w:val="both"/>
+        <w:rPr>
+          <w:sz w:val="24"/>
+          <w:szCs w:val="24"/>
+        </w:rPr>
+      </w:pPr>
+    </w:p>
+    <w:p>
+      <w:pPr>
+        <w:jc w:val="both"/>
+        <w:rPr>
+          <w:sz w:val="24"/>
+          <w:szCs w:val="24"/>
+        </w:rPr>
+      </w:pPr>
+    </w:p>
+    <w:p>
+      <w:pPr>
+        <w:jc w:val="both"/>
+        <w:rPr>
+          <w:sz w:val="24"/>
+          <w:szCs w:val="24"/>
+        </w:rPr>
+      </w:pPr>
+    </w:p>
+    <w:p/>
+    <w:p/>
+    <w:p/>
+    <w:p/>
+    <w:p>
+      <w:pPr>
+        <w:pStyle w:val="Paragraphedeliste"/>
+        <w:numPr>
+          <w:ilvl w:val="0"/>
+          <w:numId w:val="2"/>
+        </w:numPr>
+      </w:pPr>
+      <w:r>
+        <w:t>Ensuite, après la création d’un dépôt local,  je dois relier le dépôt local</w:t>
+      </w:r>
+      <w:r>
+        <w:t xml:space="preserve"> dans</w:t>
+      </w:r>
+      <w:r>
+        <w:t xml:space="preserve"> </w:t>
+      </w:r>
+      <w:r>
+        <w:rPr>
+          <w:b/>
+          <w:bCs/>
+        </w:rPr>
+        <w:t>Git</w:t>
+      </w:r>
+      <w:r>
+        <w:t xml:space="preserve"> avec</w:t>
+      </w:r>
+      <w:r>
+        <w:t xml:space="preserve"> </w:t>
+      </w:r>
+      <w:r>
+        <w:t>le dépôt</w:t>
+      </w:r>
+      <w:r>
+        <w:t xml:space="preserve"> </w:t>
+      </w:r>
+      <w:r>
+        <w:rPr>
+          <w:b/>
+          <w:bCs/>
+        </w:rPr>
+        <w:t>dipository</w:t>
+      </w:r>
+      <w:r>
+        <w:t xml:space="preserve"> dans </w:t>
+      </w:r>
+      <w:r>
+        <w:rPr>
+          <w:b/>
+          <w:bCs/>
+        </w:rPr>
+        <w:t>Git Hub</w:t>
+      </w:r>
+      <w:r>
+        <w:t xml:space="preserve"> , </w:t>
+      </w:r>
+      <w:r>
+        <w:t>et j’utilise l’URL récupérée lors de la création du Dipository.</w:t>
+      </w:r>
+    </w:p>
+    <w:p/>
+    <w:p>
+      <w:r>
+        <w:rPr>
+          <w:noProof/>
+        </w:rPr>
+        <w:drawing>
+          <wp:anchor distT="0" distB="0" distL="114300" distR="114300" simplePos="0" relativeHeight="251679744" behindDoc="1" locked="0" layoutInCell="1" allowOverlap="1" wp14:anchorId="39B58542" wp14:editId="07CA55B8">
+            <wp:simplePos x="0" y="0"/>
+            <wp:positionH relativeFrom="margin">
+              <wp:align>center</wp:align>
+            </wp:positionH>
+            <wp:positionV relativeFrom="paragraph">
+              <wp:posOffset>6350</wp:posOffset>
+            </wp:positionV>
+            <wp:extent cx="4724400" cy="750239"/>
+            <wp:effectExtent l="0" t="0" r="0" b="0"/>
+            <wp:wrapNone/>
+            <wp:docPr id="24" name="Image 24" descr="Une image contenant texte, intérieur, sombre&#10;&#10;Description générée automatiquement"/>
+            <wp:cNvGraphicFramePr>
+              <a:graphicFrameLocks xmlns:a="http://schemas.openxmlformats.org/drawingml/2006/main" noChangeAspect="1"/>
+            </wp:cNvGraphicFramePr>
+            <a:graphic xmlns:a="http://schemas.openxmlformats.org/drawingml/2006/main">
+              <a:graphicData uri="http://schemas.openxmlformats.org/drawingml/2006/picture">
+                <pic:pic xmlns:pic="http://schemas.openxmlformats.org/drawingml/2006/picture">
+                  <pic:nvPicPr>
+                    <pic:cNvPr id="24" name="Image 24" descr="Une image contenant texte, intérieur, sombre&#10;&#10;Description générée automatiquement"/>
+                    <pic:cNvPicPr/>
+                  </pic:nvPicPr>
+                  <pic:blipFill>
+                    <a:blip r:embed="rId10">
+                      <a:extLst>
+                        <a:ext uri="{28A0092B-C50C-407E-A947-70E740481C1C}">
+                          <a14:useLocalDpi xmlns:a14="http://schemas.microsoft.com/office/drawing/2010/main" val="0"/>
+                        </a:ext>
+                      </a:extLst>
+                    </a:blip>
+                    <a:stretch>
+                      <a:fillRect/>
+                    </a:stretch>
+                  </pic:blipFill>
+                  <pic:spPr>
+                    <a:xfrm>
+                      <a:off x="0" y="0"/>
+                      <a:ext cx="4724400" cy="750239"/>
+                    </a:xfrm>
+                    <a:prstGeom prst="rect">
+                      <a:avLst/>
+                    </a:prstGeom>
+                  </pic:spPr>
+                </pic:pic>
+              </a:graphicData>
+            </a:graphic>
+            <wp14:sizeRelH relativeFrom="page">
+              <wp14:pctWidth>0</wp14:pctWidth>
+            </wp14:sizeRelH>
+            <wp14:sizeRelV relativeFrom="page">
+              <wp14:pctHeight>0</wp14:pctHeight>
+            </wp14:sizeRelV>
+          </wp:anchor>
+        </w:drawing>
+      </w:r>
+    </w:p>
+    <w:p/>
+    <w:p/>
+    <w:p/>
+    <w:p/>
+    <w:p>
+      <w:pPr>
+        <w:pStyle w:val="Paragraphedeliste"/>
+        <w:numPr>
+          <w:ilvl w:val="0"/>
+          <w:numId w:val="2"/>
+        </w:numPr>
+      </w:pPr>
+      <w:r>
+        <w:lastRenderedPageBreak/>
+        <w:t>E</w:t>
+      </w:r>
+    </w:p>
+    <w:p/>
+    <w:p/>
+    <w:p/>
+    <w:p/>
+    <w:p/>
+    <w:p/>
+    <w:p/>
+    <w:p>
+      <w:r>
+        <w:rPr>
+          <w:noProof/>
+        </w:rPr>
+        <w:drawing>
+          <wp:anchor distT="0" distB="0" distL="114300" distR="114300" simplePos="0" relativeHeight="251660288" behindDoc="0" locked="0" layoutInCell="1" allowOverlap="1" wp14:anchorId="791910DB" wp14:editId="4AB2C230">
+            <wp:simplePos x="0" y="0"/>
+            <wp:positionH relativeFrom="column">
+              <wp:posOffset>92075</wp:posOffset>
+            </wp:positionH>
+            <wp:positionV relativeFrom="paragraph">
+              <wp:posOffset>222885</wp:posOffset>
             </wp:positionV>
             <wp:extent cx="5274310" cy="1840230"/>
             <wp:effectExtent l="0" t="0" r="2540" b="7620"/>
@@ -185,7 +1213,7 @@
                     <pic:cNvPicPr/>
                   </pic:nvPicPr>
                   <pic:blipFill>
-                    <a:blip r:embed="rId7">
+                    <a:blip r:embed="rId11">
                       <a:extLst>
                         <a:ext uri="{28A0092B-C50C-407E-A947-70E740481C1C}">
                           <a14:useLocalDpi xmlns:a14="http://schemas.microsoft.com/office/drawing/2010/main" val="0"/>
@@ -222,19 +1250,21 @@
     <w:p/>
     <w:p/>
     <w:p/>
+    <w:p/>
+    <w:p/>
     <w:p>
       <w:r>
         <w:rPr>
           <w:noProof/>
         </w:rPr>
         <w:drawing>
-          <wp:anchor distT="0" distB="0" distL="114300" distR="114300" simplePos="0" relativeHeight="251664384" behindDoc="1" locked="0" layoutInCell="1" allowOverlap="1" wp14:anchorId="16E58F89" wp14:editId="3106DA0A">
+          <wp:anchor distT="0" distB="0" distL="114300" distR="114300" simplePos="0" relativeHeight="251663360" behindDoc="1" locked="0" layoutInCell="1" allowOverlap="1" wp14:anchorId="16E58F89" wp14:editId="13A2EE63">
             <wp:simplePos x="0" y="0"/>
             <wp:positionH relativeFrom="column">
-              <wp:posOffset>94113</wp:posOffset>
+              <wp:posOffset>63500</wp:posOffset>
             </wp:positionH>
             <wp:positionV relativeFrom="paragraph">
-              <wp:posOffset>49312</wp:posOffset>
+              <wp:posOffset>6985</wp:posOffset>
             </wp:positionV>
             <wp:extent cx="5274310" cy="2341245"/>
             <wp:effectExtent l="0" t="0" r="2540" b="1905"/>
@@ -251,7 +1281,7 @@
                     <pic:cNvPicPr/>
                   </pic:nvPicPr>
                   <pic:blipFill>
-                    <a:blip r:embed="rId8">
+                    <a:blip r:embed="rId12">
                       <a:extLst>
                         <a:ext uri="{28A0092B-C50C-407E-A947-70E740481C1C}">
                           <a14:useLocalDpi xmlns:a14="http://schemas.microsoft.com/office/drawing/2010/main" val="0"/>
@@ -292,14 +1322,13 @@
     <w:p/>
     <w:p/>
     <w:p/>
-    <w:p/>
     <w:p>
       <w:r>
         <w:rPr>
           <w:noProof/>
         </w:rPr>
         <w:drawing>
-          <wp:anchor distT="0" distB="0" distL="114300" distR="114300" simplePos="0" relativeHeight="251665408" behindDoc="0" locked="0" layoutInCell="1" allowOverlap="1" wp14:anchorId="574F1109" wp14:editId="0C7E4D66">
+          <wp:anchor distT="0" distB="0" distL="114300" distR="114300" simplePos="0" relativeHeight="251664384" behindDoc="0" locked="0" layoutInCell="1" allowOverlap="1" wp14:anchorId="574F1109" wp14:editId="6C9FFA45">
             <wp:simplePos x="0" y="0"/>
             <wp:positionH relativeFrom="column">
               <wp:posOffset>-74935</wp:posOffset>
@@ -322,7 +1351,7 @@
                     <pic:cNvPicPr/>
                   </pic:nvPicPr>
                   <pic:blipFill>
-                    <a:blip r:embed="rId9">
+                    <a:blip r:embed="rId13">
                       <a:extLst>
                         <a:ext uri="{28A0092B-C50C-407E-A947-70E740481C1C}">
                           <a14:useLocalDpi xmlns:a14="http://schemas.microsoft.com/office/drawing/2010/main" val="0"/>
@@ -364,7 +1393,7 @@
           <w:noProof/>
         </w:rPr>
         <w:drawing>
-          <wp:anchor distT="0" distB="0" distL="114300" distR="114300" simplePos="0" relativeHeight="251666432" behindDoc="0" locked="0" layoutInCell="1" allowOverlap="1" wp14:anchorId="7A081598" wp14:editId="6DDF2BFF">
+          <wp:anchor distT="0" distB="0" distL="114300" distR="114300" simplePos="0" relativeHeight="251665408" behindDoc="0" locked="0" layoutInCell="1" allowOverlap="1" wp14:anchorId="7A081598" wp14:editId="50510CA5">
             <wp:simplePos x="0" y="0"/>
             <wp:positionH relativeFrom="column">
               <wp:posOffset>-83185</wp:posOffset>
@@ -387,7 +1416,7 @@
                     <pic:cNvPicPr/>
                   </pic:nvPicPr>
                   <pic:blipFill>
-                    <a:blip r:embed="rId10">
+                    <a:blip r:embed="rId14">
                       <a:extLst>
                         <a:ext uri="{28A0092B-C50C-407E-A947-70E740481C1C}">
                           <a14:useLocalDpi xmlns:a14="http://schemas.microsoft.com/office/drawing/2010/main" val="0"/>
@@ -430,7 +1459,7 @@
           <w:noProof/>
         </w:rPr>
         <w:drawing>
-          <wp:anchor distT="0" distB="0" distL="114300" distR="114300" simplePos="0" relativeHeight="251667456" behindDoc="0" locked="0" layoutInCell="1" allowOverlap="1" wp14:anchorId="0442A64A" wp14:editId="46D0230D">
+          <wp:anchor distT="0" distB="0" distL="114300" distR="114300" simplePos="0" relativeHeight="251666432" behindDoc="0" locked="0" layoutInCell="1" allowOverlap="1" wp14:anchorId="0442A64A" wp14:editId="505EFF37">
             <wp:simplePos x="0" y="0"/>
             <wp:positionH relativeFrom="column">
               <wp:posOffset>1921</wp:posOffset>
@@ -453,7 +1482,7 @@
                     <pic:cNvPicPr/>
                   </pic:nvPicPr>
                   <pic:blipFill>
-                    <a:blip r:embed="rId11">
+                    <a:blip r:embed="rId15">
                       <a:extLst>
                         <a:ext uri="{28A0092B-C50C-407E-A947-70E740481C1C}">
                           <a14:useLocalDpi xmlns:a14="http://schemas.microsoft.com/office/drawing/2010/main" val="0"/>
@@ -497,9 +1526,8 @@
         <w:rPr>
           <w:noProof/>
         </w:rPr>
-        <w:lastRenderedPageBreak/>
         <w:drawing>
-          <wp:anchor distT="0" distB="0" distL="114300" distR="114300" simplePos="0" relativeHeight="251668480" behindDoc="0" locked="0" layoutInCell="1" allowOverlap="1" wp14:anchorId="5AF1974C" wp14:editId="2F6AEBD5">
+          <wp:anchor distT="0" distB="0" distL="114300" distR="114300" simplePos="0" relativeHeight="251667456" behindDoc="0" locked="0" layoutInCell="1" allowOverlap="1" wp14:anchorId="5AF1974C" wp14:editId="6771C2AF">
             <wp:simplePos x="0" y="0"/>
             <wp:positionH relativeFrom="margin">
               <wp:align>right</wp:align>
@@ -522,7 +1550,7 @@
                     <pic:cNvPicPr/>
                   </pic:nvPicPr>
                   <pic:blipFill>
-                    <a:blip r:embed="rId12">
+                    <a:blip r:embed="rId16">
                       <a:extLst>
                         <a:ext uri="{28A0092B-C50C-407E-A947-70E740481C1C}">
                           <a14:useLocalDpi xmlns:a14="http://schemas.microsoft.com/office/drawing/2010/main" val="0"/>
@@ -577,7 +1605,7 @@
           <w:noProof/>
         </w:rPr>
         <w:drawing>
-          <wp:anchor distT="0" distB="0" distL="114300" distR="114300" simplePos="0" relativeHeight="251669504" behindDoc="0" locked="0" layoutInCell="1" allowOverlap="1" wp14:anchorId="4E8D37CC" wp14:editId="6AB0770A">
+          <wp:anchor distT="0" distB="0" distL="114300" distR="114300" simplePos="0" relativeHeight="251668480" behindDoc="0" locked="0" layoutInCell="1" allowOverlap="1" wp14:anchorId="4E8D37CC" wp14:editId="1246AE63">
             <wp:simplePos x="0" y="0"/>
             <wp:positionH relativeFrom="column">
               <wp:posOffset>-51243</wp:posOffset>
@@ -600,7 +1628,7 @@
                     <pic:cNvPicPr/>
                   </pic:nvPicPr>
                   <pic:blipFill>
-                    <a:blip r:embed="rId13">
+                    <a:blip r:embed="rId17">
                       <a:extLst>
                         <a:ext uri="{28A0092B-C50C-407E-A947-70E740481C1C}">
                           <a14:useLocalDpi xmlns:a14="http://schemas.microsoft.com/office/drawing/2010/main" val="0"/>
@@ -651,9 +1679,8 @@
         <w:rPr>
           <w:noProof/>
         </w:rPr>
-        <w:lastRenderedPageBreak/>
         <w:drawing>
-          <wp:anchor distT="0" distB="0" distL="114300" distR="114300" simplePos="0" relativeHeight="251670528" behindDoc="0" locked="0" layoutInCell="1" allowOverlap="1" wp14:anchorId="2B08912F" wp14:editId="6A858D62">
+          <wp:anchor distT="0" distB="0" distL="114300" distR="114300" simplePos="0" relativeHeight="251669504" behindDoc="0" locked="0" layoutInCell="1" allowOverlap="1" wp14:anchorId="2B08912F" wp14:editId="3C9CB447">
             <wp:simplePos x="0" y="0"/>
             <wp:positionH relativeFrom="column">
               <wp:posOffset>-182373</wp:posOffset>
@@ -676,7 +1703,7 @@
                     <pic:cNvPicPr/>
                   </pic:nvPicPr>
                   <pic:blipFill>
-                    <a:blip r:embed="rId14">
+                    <a:blip r:embed="rId18">
                       <a:extLst>
                         <a:ext uri="{28A0092B-C50C-407E-A947-70E740481C1C}">
                           <a14:useLocalDpi xmlns:a14="http://schemas.microsoft.com/office/drawing/2010/main" val="0"/>
@@ -725,8 +1752,9 @@
         <w:rPr>
           <w:noProof/>
         </w:rPr>
+        <w:lastRenderedPageBreak/>
         <w:drawing>
-          <wp:inline distT="0" distB="0" distL="0" distR="0" wp14:anchorId="0EEDDD65" wp14:editId="5B6FEA92">
+          <wp:inline distT="0" distB="0" distL="0" distR="0" wp14:anchorId="0EEDDD65" wp14:editId="62BCD6FE">
             <wp:extent cx="5274310" cy="2874010"/>
             <wp:effectExtent l="0" t="0" r="2540" b="2540"/>
             <wp:docPr id="11" name="Image 11" descr="Une image contenant texte&#10;&#10;Description générée automatiquement"/>
@@ -741,7 +1769,7 @@
                     <pic:cNvPicPr/>
                   </pic:nvPicPr>
                   <pic:blipFill>
-                    <a:blip r:embed="rId15"/>
+                    <a:blip r:embed="rId19"/>
                     <a:stretch>
                       <a:fillRect/>
                     </a:stretch>
@@ -798,7 +1826,7 @@
           <w:noProof/>
         </w:rPr>
         <w:drawing>
-          <wp:anchor distT="0" distB="0" distL="114300" distR="114300" simplePos="0" relativeHeight="251671552" behindDoc="0" locked="0" layoutInCell="1" allowOverlap="1" wp14:anchorId="3A9C7899" wp14:editId="3B28C7D8">
+          <wp:anchor distT="0" distB="0" distL="114300" distR="114300" simplePos="0" relativeHeight="251670528" behindDoc="0" locked="0" layoutInCell="1" allowOverlap="1" wp14:anchorId="3A9C7899" wp14:editId="0190A7E4">
             <wp:simplePos x="0" y="0"/>
             <wp:positionH relativeFrom="column">
               <wp:posOffset>100896</wp:posOffset>
@@ -821,7 +1849,7 @@
                     <pic:cNvPicPr/>
                   </pic:nvPicPr>
                   <pic:blipFill>
-                    <a:blip r:embed="rId16">
+                    <a:blip r:embed="rId20">
                       <a:extLst>
                         <a:ext uri="{28A0092B-C50C-407E-A947-70E740481C1C}">
                           <a14:useLocalDpi xmlns:a14="http://schemas.microsoft.com/office/drawing/2010/main" val="0"/>
@@ -865,9 +1893,8 @@
         <w:rPr>
           <w:noProof/>
         </w:rPr>
-        <w:lastRenderedPageBreak/>
         <w:drawing>
-          <wp:inline distT="0" distB="0" distL="0" distR="0" wp14:anchorId="12617815" wp14:editId="385AE98D">
+          <wp:inline distT="0" distB="0" distL="0" distR="0" wp14:anchorId="12617815" wp14:editId="25859299">
             <wp:extent cx="5274310" cy="1918335"/>
             <wp:effectExtent l="0" t="0" r="2540" b="5715"/>
             <wp:docPr id="13" name="Image 13" descr="Une image contenant texte&#10;&#10;Description générée automatiquement"/>
@@ -882,7 +1909,7 @@
                     <pic:cNvPicPr/>
                   </pic:nvPicPr>
                   <pic:blipFill>
-                    <a:blip r:embed="rId17"/>
+                    <a:blip r:embed="rId21"/>
                     <a:stretch>
                       <a:fillRect/>
                     </a:stretch>
@@ -913,18 +1940,13 @@
         </w:numPr>
       </w:pPr>
       <w:r>
-        <w:t xml:space="preserve">On crée une autre </w:t>
-      </w:r>
-      <w:proofErr w:type="gramStart"/>
-      <w:r>
-        <w:t xml:space="preserve">branche  </w:t>
+        <w:t xml:space="preserve">On crée une autre branche  </w:t>
       </w:r>
       <w:proofErr w:type="spellStart"/>
       <w:r>
         <w:t>monProf</w:t>
       </w:r>
       <w:proofErr w:type="spellEnd"/>
-      <w:proofErr w:type="gramEnd"/>
     </w:p>
     <w:p>
       <w:pPr>
@@ -935,7 +1957,7 @@
           <w:noProof/>
         </w:rPr>
         <w:drawing>
-          <wp:anchor distT="0" distB="0" distL="114300" distR="114300" simplePos="0" relativeHeight="251672576" behindDoc="0" locked="0" layoutInCell="1" allowOverlap="1" wp14:anchorId="01CDD06B" wp14:editId="67E2D728">
+          <wp:anchor distT="0" distB="0" distL="114300" distR="114300" simplePos="0" relativeHeight="251671552" behindDoc="0" locked="0" layoutInCell="1" allowOverlap="1" wp14:anchorId="01CDD06B" wp14:editId="1055B6FA">
             <wp:simplePos x="0" y="0"/>
             <wp:positionH relativeFrom="column">
               <wp:posOffset>101194</wp:posOffset>
@@ -958,7 +1980,7 @@
                     <pic:cNvPicPr/>
                   </pic:nvPicPr>
                   <pic:blipFill>
-                    <a:blip r:embed="rId18">
+                    <a:blip r:embed="rId22">
                       <a:extLst>
                         <a:ext uri="{28A0092B-C50C-407E-A947-70E740481C1C}">
                           <a14:useLocalDpi xmlns:a14="http://schemas.microsoft.com/office/drawing/2010/main" val="0"/>
@@ -1144,8 +2166,123 @@
       </w:rPr>
     </w:lvl>
   </w:abstractNum>
+  <w:abstractNum w:abstractNumId="1" w15:restartNumberingAfterBreak="0">
+    <w:nsid w:val="528D3C50"/>
+    <w:multiLevelType w:val="hybridMultilevel"/>
+    <w:tmpl w:val="D9F89D54"/>
+    <w:lvl w:ilvl="0" w:tplc="07EC68B8">
+      <w:numFmt w:val="bullet"/>
+      <w:lvlText w:val="-"/>
+      <w:lvlJc w:val="left"/>
+      <w:pPr>
+        <w:ind w:left="720" w:hanging="360"/>
+      </w:pPr>
+      <w:rPr>
+        <w:rFonts w:ascii="Calibri" w:eastAsiaTheme="minorHAnsi" w:hAnsi="Calibri" w:cs="Calibri" w:hint="default"/>
+      </w:rPr>
+    </w:lvl>
+    <w:lvl w:ilvl="1" w:tplc="040C0003" w:tentative="1">
+      <w:start w:val="1"/>
+      <w:numFmt w:val="bullet"/>
+      <w:lvlText w:val="o"/>
+      <w:lvlJc w:val="left"/>
+      <w:pPr>
+        <w:ind w:left="1440" w:hanging="360"/>
+      </w:pPr>
+      <w:rPr>
+        <w:rFonts w:ascii="Courier New" w:hAnsi="Courier New" w:cs="Courier New" w:hint="default"/>
+      </w:rPr>
+    </w:lvl>
+    <w:lvl w:ilvl="2" w:tplc="040C0005" w:tentative="1">
+      <w:start w:val="1"/>
+      <w:numFmt w:val="bullet"/>
+      <w:lvlText w:val=""/>
+      <w:lvlJc w:val="left"/>
+      <w:pPr>
+        <w:ind w:left="2160" w:hanging="360"/>
+      </w:pPr>
+      <w:rPr>
+        <w:rFonts w:ascii="Wingdings" w:hAnsi="Wingdings" w:hint="default"/>
+      </w:rPr>
+    </w:lvl>
+    <w:lvl w:ilvl="3" w:tplc="040C0001" w:tentative="1">
+      <w:start w:val="1"/>
+      <w:numFmt w:val="bullet"/>
+      <w:lvlText w:val=""/>
+      <w:lvlJc w:val="left"/>
+      <w:pPr>
+        <w:ind w:left="2880" w:hanging="360"/>
+      </w:pPr>
+      <w:rPr>
+        <w:rFonts w:ascii="Symbol" w:hAnsi="Symbol" w:hint="default"/>
+      </w:rPr>
+    </w:lvl>
+    <w:lvl w:ilvl="4" w:tplc="040C0003" w:tentative="1">
+      <w:start w:val="1"/>
+      <w:numFmt w:val="bullet"/>
+      <w:lvlText w:val="o"/>
+      <w:lvlJc w:val="left"/>
+      <w:pPr>
+        <w:ind w:left="3600" w:hanging="360"/>
+      </w:pPr>
+      <w:rPr>
+        <w:rFonts w:ascii="Courier New" w:hAnsi="Courier New" w:cs="Courier New" w:hint="default"/>
+      </w:rPr>
+    </w:lvl>
+    <w:lvl w:ilvl="5" w:tplc="040C0005" w:tentative="1">
+      <w:start w:val="1"/>
+      <w:numFmt w:val="bullet"/>
+      <w:lvlText w:val=""/>
+      <w:lvlJc w:val="left"/>
+      <w:pPr>
+        <w:ind w:left="4320" w:hanging="360"/>
+      </w:pPr>
+      <w:rPr>
+        <w:rFonts w:ascii="Wingdings" w:hAnsi="Wingdings" w:hint="default"/>
+      </w:rPr>
+    </w:lvl>
+    <w:lvl w:ilvl="6" w:tplc="040C0001" w:tentative="1">
+      <w:start w:val="1"/>
+      <w:numFmt w:val="bullet"/>
+      <w:lvlText w:val=""/>
+      <w:lvlJc w:val="left"/>
+      <w:pPr>
+        <w:ind w:left="5040" w:hanging="360"/>
+      </w:pPr>
+      <w:rPr>
+        <w:rFonts w:ascii="Symbol" w:hAnsi="Symbol" w:hint="default"/>
+      </w:rPr>
+    </w:lvl>
+    <w:lvl w:ilvl="7" w:tplc="040C0003" w:tentative="1">
+      <w:start w:val="1"/>
+      <w:numFmt w:val="bullet"/>
+      <w:lvlText w:val="o"/>
+      <w:lvlJc w:val="left"/>
+      <w:pPr>
+        <w:ind w:left="5760" w:hanging="360"/>
+      </w:pPr>
+      <w:rPr>
+        <w:rFonts w:ascii="Courier New" w:hAnsi="Courier New" w:cs="Courier New" w:hint="default"/>
+      </w:rPr>
+    </w:lvl>
+    <w:lvl w:ilvl="8" w:tplc="040C0005" w:tentative="1">
+      <w:start w:val="1"/>
+      <w:numFmt w:val="bullet"/>
+      <w:lvlText w:val=""/>
+      <w:lvlJc w:val="left"/>
+      <w:pPr>
+        <w:ind w:left="6480" w:hanging="360"/>
+      </w:pPr>
+      <w:rPr>
+        <w:rFonts w:ascii="Wingdings" w:hAnsi="Wingdings" w:hint="default"/>
+      </w:rPr>
+    </w:lvl>
+  </w:abstractNum>
   <w:num w:numId="1">
     <w:abstractNumId w:val="0"/>
+  </w:num>
+  <w:num w:numId="2">
+    <w:abstractNumId w:val="1"/>
   </w:num>
 </w:numbering>
 </file>
@@ -1169,7 +2306,7 @@
   </w:docDefaults>
   <w:latentStyles w:defLockedState="0" w:defUIPriority="99" w:defSemiHidden="0" w:defUnhideWhenUsed="0" w:defQFormat="0" w:count="376">
     <w:lsdException w:name="Normal" w:uiPriority="0" w:qFormat="1"/>
-    <w:lsdException w:name="heading 1" w:uiPriority="9" w:qFormat="1"/>
+    <w:lsdException w:name="heading 1" w:uiPriority="0" w:qFormat="1"/>
     <w:lsdException w:name="heading 2" w:semiHidden="1" w:uiPriority="9" w:unhideWhenUsed="1" w:qFormat="1"/>
     <w:lsdException w:name="heading 3" w:semiHidden="1" w:uiPriority="9" w:unhideWhenUsed="1" w:qFormat="1"/>
     <w:lsdException w:name="heading 4" w:semiHidden="1" w:uiPriority="9" w:unhideWhenUsed="1" w:qFormat="1"/>
@@ -1549,6 +2686,29 @@
     <w:name w:val="Normal"/>
     <w:qFormat/>
   </w:style>
+  <w:style w:type="paragraph" w:styleId="Titre1">
+    <w:name w:val="heading 1"/>
+    <w:basedOn w:val="Normal"/>
+    <w:next w:val="Normal"/>
+    <w:link w:val="Titre1Car"/>
+    <w:qFormat/>
+    <w:rsid w:val="00110316"/>
+    <w:pPr>
+      <w:keepNext/>
+      <w:spacing w:after="0" w:line="240" w:lineRule="auto"/>
+      <w:jc w:val="center"/>
+      <w:outlineLvl w:val="0"/>
+    </w:pPr>
+    <w:rPr>
+      <w:rFonts w:ascii="Arial" w:eastAsia="Times New Roman" w:hAnsi="Arial" w:cs="Arial"/>
+      <w:b/>
+      <w:bCs/>
+      <w:sz w:val="24"/>
+      <w:szCs w:val="24"/>
+      <w:u w:val="single"/>
+      <w:lang w:eastAsia="fr-FR"/>
+    </w:rPr>
+  </w:style>
   <w:style w:type="character" w:default="1" w:styleId="Policepardfaut">
     <w:name w:val="Default Paragraph Font"/>
     <w:uiPriority w:val="1"/>
@@ -1586,6 +2746,21 @@
       <w:ind w:left="720"/>
       <w:contextualSpacing/>
     </w:pPr>
+  </w:style>
+  <w:style w:type="character" w:customStyle="1" w:styleId="Titre1Car">
+    <w:name w:val="Titre 1 Car"/>
+    <w:basedOn w:val="Policepardfaut"/>
+    <w:link w:val="Titre1"/>
+    <w:rsid w:val="00110316"/>
+    <w:rPr>
+      <w:rFonts w:ascii="Arial" w:eastAsia="Times New Roman" w:hAnsi="Arial" w:cs="Arial"/>
+      <w:b/>
+      <w:bCs/>
+      <w:sz w:val="24"/>
+      <w:szCs w:val="24"/>
+      <w:u w:val="single"/>
+      <w:lang w:eastAsia="fr-FR"/>
+    </w:rPr>
   </w:style>
 </w:styles>
 </file>

</xml_diff>

<commit_message>
d'autres modifications sur le fichier - examen réalisé
</commit_message>
<xml_diff>
--- a/Examen_intra.docx
+++ b/Examen_intra.docx
@@ -1078,23 +1078,36 @@
           <w:b/>
           <w:bCs/>
         </w:rPr>
-        <w:t>dipository</w:t>
-      </w:r>
-      <w:r>
-        <w:t xml:space="preserve"> dans </w:t>
+        <w:t>Re</w:t>
       </w:r>
       <w:r>
         <w:rPr>
           <w:b/>
           <w:bCs/>
         </w:rPr>
+        <w:t>pository</w:t>
+      </w:r>
+      <w:r>
+        <w:t xml:space="preserve"> dans </w:t>
+      </w:r>
+      <w:r>
+        <w:rPr>
+          <w:b/>
+          <w:bCs/>
+        </w:rPr>
         <w:t>Git Hub</w:t>
       </w:r>
       <w:r>
         <w:t xml:space="preserve"> , </w:t>
       </w:r>
       <w:r>
-        <w:t>et j’utilise l’URL récupérée lors de la création du Dipository.</w:t>
+        <w:t xml:space="preserve">et j’utilise l’URL récupérée lors de la création du </w:t>
+      </w:r>
+      <w:r>
+        <w:t>Re</w:t>
+      </w:r>
+      <w:r>
+        <w:t>pository.</w:t>
       </w:r>
     </w:p>
     <w:p/>
@@ -1174,14 +1187,890 @@
       </w:pPr>
       <w:r>
         <w:lastRenderedPageBreak/>
-        <w:t>E</w:t>
-      </w:r>
-    </w:p>
-    <w:p/>
-    <w:p/>
-    <w:p/>
-    <w:p/>
-    <w:p/>
+        <w:t>Ajouter le contenu du dossier au Git.</w:t>
+      </w:r>
+    </w:p>
+    <w:p>
+      <w:pPr>
+        <w:pStyle w:val="Paragraphedeliste"/>
+      </w:pPr>
+      <w:r>
+        <w:rPr>
+          <w:noProof/>
+        </w:rPr>
+        <w:drawing>
+          <wp:anchor distT="0" distB="0" distL="114300" distR="114300" simplePos="0" relativeHeight="251680768" behindDoc="1" locked="0" layoutInCell="1" allowOverlap="1" wp14:anchorId="4D4CE224" wp14:editId="1FF8B06A">
+            <wp:simplePos x="0" y="0"/>
+            <wp:positionH relativeFrom="column">
+              <wp:posOffset>421064</wp:posOffset>
+            </wp:positionH>
+            <wp:positionV relativeFrom="paragraph">
+              <wp:posOffset>227330</wp:posOffset>
+            </wp:positionV>
+            <wp:extent cx="3497580" cy="1109333"/>
+            <wp:effectExtent l="0" t="0" r="0" b="0"/>
+            <wp:wrapNone/>
+            <wp:docPr id="7" name="Image 7" descr="Une image contenant texte&#10;&#10;Description générée automatiquement"/>
+            <wp:cNvGraphicFramePr>
+              <a:graphicFrameLocks xmlns:a="http://schemas.openxmlformats.org/drawingml/2006/main" noChangeAspect="1"/>
+            </wp:cNvGraphicFramePr>
+            <a:graphic xmlns:a="http://schemas.openxmlformats.org/drawingml/2006/main">
+              <a:graphicData uri="http://schemas.openxmlformats.org/drawingml/2006/picture">
+                <pic:pic xmlns:pic="http://schemas.openxmlformats.org/drawingml/2006/picture">
+                  <pic:nvPicPr>
+                    <pic:cNvPr id="7" name="Image 7" descr="Une image contenant texte&#10;&#10;Description générée automatiquement"/>
+                    <pic:cNvPicPr/>
+                  </pic:nvPicPr>
+                  <pic:blipFill>
+                    <a:blip r:embed="rId11">
+                      <a:extLst>
+                        <a:ext uri="{28A0092B-C50C-407E-A947-70E740481C1C}">
+                          <a14:useLocalDpi xmlns:a14="http://schemas.microsoft.com/office/drawing/2010/main" val="0"/>
+                        </a:ext>
+                      </a:extLst>
+                    </a:blip>
+                    <a:stretch>
+                      <a:fillRect/>
+                    </a:stretch>
+                  </pic:blipFill>
+                  <pic:spPr>
+                    <a:xfrm>
+                      <a:off x="0" y="0"/>
+                      <a:ext cx="3497580" cy="1109333"/>
+                    </a:xfrm>
+                    <a:prstGeom prst="rect">
+                      <a:avLst/>
+                    </a:prstGeom>
+                  </pic:spPr>
+                </pic:pic>
+              </a:graphicData>
+            </a:graphic>
+            <wp14:sizeRelH relativeFrom="page">
+              <wp14:pctWidth>0</wp14:pctWidth>
+            </wp14:sizeRelH>
+            <wp14:sizeRelV relativeFrom="page">
+              <wp14:pctHeight>0</wp14:pctHeight>
+            </wp14:sizeRelV>
+          </wp:anchor>
+        </w:drawing>
+      </w:r>
+    </w:p>
+    <w:p/>
+    <w:p/>
+    <w:p/>
+    <w:p/>
+    <w:p/>
+    <w:p>
+      <w:pPr>
+        <w:pStyle w:val="Paragraphedeliste"/>
+        <w:numPr>
+          <w:ilvl w:val="0"/>
+          <w:numId w:val="2"/>
+        </w:numPr>
+      </w:pPr>
+      <w:r>
+        <w:t xml:space="preserve">Après , j’utilise le </w:t>
+      </w:r>
+      <w:r>
+        <w:rPr>
+          <w:b/>
+          <w:bCs/>
+          <w:i/>
+          <w:iCs/>
+        </w:rPr>
+        <w:t>commit</w:t>
+      </w:r>
+      <w:r>
+        <w:t xml:space="preserve"> pour créer un </w:t>
+      </w:r>
+      <w:r>
+        <w:rPr>
+          <w:b/>
+          <w:bCs/>
+          <w:i/>
+          <w:iCs/>
+        </w:rPr>
+        <w:t>commit</w:t>
+      </w:r>
+      <w:r>
+        <w:t xml:space="preserve"> initial et de lui donner un nom, ensuite, je confirme avec la commande </w:t>
+      </w:r>
+      <w:r>
+        <w:rPr>
+          <w:b/>
+          <w:bCs/>
+        </w:rPr>
+        <w:t>Git log</w:t>
+      </w:r>
+      <w:r>
+        <w:t xml:space="preserve">, si le </w:t>
+      </w:r>
+      <w:r>
+        <w:rPr>
+          <w:b/>
+          <w:bCs/>
+          <w:i/>
+          <w:iCs/>
+        </w:rPr>
+        <w:t>commit</w:t>
+      </w:r>
+      <w:r>
+        <w:t xml:space="preserve"> est bien pris en charge.</w:t>
+      </w:r>
+    </w:p>
+    <w:p>
+      <w:r>
+        <w:rPr>
+          <w:noProof/>
+        </w:rPr>
+        <w:drawing>
+          <wp:anchor distT="0" distB="0" distL="114300" distR="114300" simplePos="0" relativeHeight="251681792" behindDoc="1" locked="0" layoutInCell="1" allowOverlap="1" wp14:anchorId="1255D853" wp14:editId="1FB1AE71">
+            <wp:simplePos x="0" y="0"/>
+            <wp:positionH relativeFrom="margin">
+              <wp:posOffset>425450</wp:posOffset>
+            </wp:positionH>
+            <wp:positionV relativeFrom="paragraph">
+              <wp:posOffset>102235</wp:posOffset>
+            </wp:positionV>
+            <wp:extent cx="4332433" cy="2766060"/>
+            <wp:effectExtent l="0" t="0" r="0" b="0"/>
+            <wp:wrapNone/>
+            <wp:docPr id="17" name="Image 17" descr="Une image contenant texte&#10;&#10;Description générée automatiquement"/>
+            <wp:cNvGraphicFramePr>
+              <a:graphicFrameLocks xmlns:a="http://schemas.openxmlformats.org/drawingml/2006/main" noChangeAspect="1"/>
+            </wp:cNvGraphicFramePr>
+            <a:graphic xmlns:a="http://schemas.openxmlformats.org/drawingml/2006/main">
+              <a:graphicData uri="http://schemas.openxmlformats.org/drawingml/2006/picture">
+                <pic:pic xmlns:pic="http://schemas.openxmlformats.org/drawingml/2006/picture">
+                  <pic:nvPicPr>
+                    <pic:cNvPr id="17" name="Image 17" descr="Une image contenant texte&#10;&#10;Description générée automatiquement"/>
+                    <pic:cNvPicPr/>
+                  </pic:nvPicPr>
+                  <pic:blipFill>
+                    <a:blip r:embed="rId12">
+                      <a:extLst>
+                        <a:ext uri="{28A0092B-C50C-407E-A947-70E740481C1C}">
+                          <a14:useLocalDpi xmlns:a14="http://schemas.microsoft.com/office/drawing/2010/main" val="0"/>
+                        </a:ext>
+                      </a:extLst>
+                    </a:blip>
+                    <a:stretch>
+                      <a:fillRect/>
+                    </a:stretch>
+                  </pic:blipFill>
+                  <pic:spPr>
+                    <a:xfrm>
+                      <a:off x="0" y="0"/>
+                      <a:ext cx="4332433" cy="2766060"/>
+                    </a:xfrm>
+                    <a:prstGeom prst="rect">
+                      <a:avLst/>
+                    </a:prstGeom>
+                  </pic:spPr>
+                </pic:pic>
+              </a:graphicData>
+            </a:graphic>
+            <wp14:sizeRelH relativeFrom="page">
+              <wp14:pctWidth>0</wp14:pctWidth>
+            </wp14:sizeRelH>
+            <wp14:sizeRelV relativeFrom="page">
+              <wp14:pctHeight>0</wp14:pctHeight>
+            </wp14:sizeRelV>
+          </wp:anchor>
+        </w:drawing>
+      </w:r>
+    </w:p>
+    <w:p/>
+    <w:p/>
+    <w:p/>
+    <w:p/>
+    <w:p/>
+    <w:p/>
+    <w:p/>
+    <w:p/>
+    <w:p/>
+    <w:p/>
+    <w:p>
+      <w:pPr>
+        <w:pStyle w:val="Paragraphedeliste"/>
+        <w:numPr>
+          <w:ilvl w:val="0"/>
+          <w:numId w:val="2"/>
+        </w:numPr>
+      </w:pPr>
+      <w:r>
+        <w:t xml:space="preserve">A ce moment je suis prêt pour transmettre le contenu de dossier vers le </w:t>
+      </w:r>
+      <w:r>
+        <w:t>Re</w:t>
+      </w:r>
+      <w:r>
+        <w:t xml:space="preserve">pository </w:t>
+      </w:r>
+      <w:r>
+        <w:t xml:space="preserve">qui se trouve </w:t>
+      </w:r>
+      <w:r>
+        <w:t xml:space="preserve">au niveau du </w:t>
+      </w:r>
+      <w:r>
+        <w:rPr>
+          <w:b/>
+          <w:bCs/>
+        </w:rPr>
+        <w:t>GitHub</w:t>
+      </w:r>
+      <w:r>
+        <w:t>, comme montre la figure suivante</w:t>
+      </w:r>
+      <w:r>
+        <w:t>.</w:t>
+      </w:r>
+    </w:p>
+    <w:p>
+      <w:pPr>
+        <w:pStyle w:val="Paragraphedeliste"/>
+      </w:pPr>
+      <w:r>
+        <w:rPr>
+          <w:noProof/>
+        </w:rPr>
+        <w:drawing>
+          <wp:anchor distT="0" distB="0" distL="114300" distR="114300" simplePos="0" relativeHeight="251682816" behindDoc="1" locked="0" layoutInCell="1" allowOverlap="1" wp14:anchorId="09F1B095" wp14:editId="457F1B9C">
+            <wp:simplePos x="0" y="0"/>
+            <wp:positionH relativeFrom="column">
+              <wp:posOffset>381000</wp:posOffset>
+            </wp:positionH>
+            <wp:positionV relativeFrom="paragraph">
+              <wp:posOffset>127000</wp:posOffset>
+            </wp:positionV>
+            <wp:extent cx="4419600" cy="2585993"/>
+            <wp:effectExtent l="0" t="0" r="0" b="5080"/>
+            <wp:wrapNone/>
+            <wp:docPr id="18" name="Image 18" descr="Une image contenant texte&#10;&#10;Description générée automatiquement"/>
+            <wp:cNvGraphicFramePr>
+              <a:graphicFrameLocks xmlns:a="http://schemas.openxmlformats.org/drawingml/2006/main" noChangeAspect="1"/>
+            </wp:cNvGraphicFramePr>
+            <a:graphic xmlns:a="http://schemas.openxmlformats.org/drawingml/2006/main">
+              <a:graphicData uri="http://schemas.openxmlformats.org/drawingml/2006/picture">
+                <pic:pic xmlns:pic="http://schemas.openxmlformats.org/drawingml/2006/picture">
+                  <pic:nvPicPr>
+                    <pic:cNvPr id="18" name="Image 18" descr="Une image contenant texte&#10;&#10;Description générée automatiquement"/>
+                    <pic:cNvPicPr/>
+                  </pic:nvPicPr>
+                  <pic:blipFill>
+                    <a:blip r:embed="rId13">
+                      <a:extLst>
+                        <a:ext uri="{28A0092B-C50C-407E-A947-70E740481C1C}">
+                          <a14:useLocalDpi xmlns:a14="http://schemas.microsoft.com/office/drawing/2010/main" val="0"/>
+                        </a:ext>
+                      </a:extLst>
+                    </a:blip>
+                    <a:stretch>
+                      <a:fillRect/>
+                    </a:stretch>
+                  </pic:blipFill>
+                  <pic:spPr>
+                    <a:xfrm>
+                      <a:off x="0" y="0"/>
+                      <a:ext cx="4419600" cy="2585993"/>
+                    </a:xfrm>
+                    <a:prstGeom prst="rect">
+                      <a:avLst/>
+                    </a:prstGeom>
+                  </pic:spPr>
+                </pic:pic>
+              </a:graphicData>
+            </a:graphic>
+            <wp14:sizeRelH relativeFrom="page">
+              <wp14:pctWidth>0</wp14:pctWidth>
+            </wp14:sizeRelH>
+            <wp14:sizeRelV relativeFrom="page">
+              <wp14:pctHeight>0</wp14:pctHeight>
+            </wp14:sizeRelV>
+          </wp:anchor>
+        </w:drawing>
+      </w:r>
+    </w:p>
+    <w:p/>
+    <w:p/>
+    <w:p/>
+    <w:p/>
+    <w:p/>
+    <w:p/>
+    <w:p/>
+    <w:p/>
+    <w:p/>
+    <w:p>
+      <w:pPr>
+        <w:pStyle w:val="Paragraphedeliste"/>
+        <w:numPr>
+          <w:ilvl w:val="0"/>
+          <w:numId w:val="2"/>
+        </w:numPr>
+      </w:pPr>
+      <w:r>
+        <w:lastRenderedPageBreak/>
+        <w:t xml:space="preserve">Ensuite je dois vérifier si </w:t>
+      </w:r>
+      <w:r>
+        <w:t>c’est</w:t>
+      </w:r>
+      <w:r>
+        <w:t xml:space="preserve"> vraiment tout est bien transmet vers le </w:t>
+      </w:r>
+      <w:r>
+        <w:t>Re</w:t>
+      </w:r>
+      <w:r>
+        <w:t xml:space="preserve">pository à </w:t>
+      </w:r>
+      <w:r>
+        <w:rPr>
+          <w:b/>
+          <w:bCs/>
+        </w:rPr>
+        <w:t>GitHub</w:t>
+      </w:r>
+      <w:r>
+        <w:t xml:space="preserve">, je confirme aussi si le fichier est arrivé dans le </w:t>
+      </w:r>
+      <w:r>
+        <w:rPr>
+          <w:b/>
+          <w:bCs/>
+        </w:rPr>
+        <w:t>Ahmed</w:t>
+      </w:r>
+      <w:r>
+        <w:rPr>
+          <w:b/>
+          <w:bCs/>
+        </w:rPr>
+        <w:t>Re</w:t>
+      </w:r>
+      <w:r>
+        <w:rPr>
+          <w:b/>
+          <w:bCs/>
+        </w:rPr>
+        <w:t>pository</w:t>
+      </w:r>
+      <w:r>
+        <w:t>.</w:t>
+      </w:r>
+      <w:r>
+        <w:t xml:space="preserve"> Alors comme montre la figure suivante le fichier </w:t>
+      </w:r>
+      <w:r>
+        <w:rPr>
+          <w:b/>
+          <w:bCs/>
+        </w:rPr>
+        <w:t>Examen_intra</w:t>
+      </w:r>
+      <w:r>
+        <w:t xml:space="preserve"> est arrivé au Repository</w:t>
+      </w:r>
+      <w:r>
+        <w:t>, parfait !</w:t>
+      </w:r>
+    </w:p>
+    <w:p>
+      <w:r>
+        <w:rPr>
+          <w:noProof/>
+        </w:rPr>
+        <w:drawing>
+          <wp:anchor distT="0" distB="0" distL="114300" distR="114300" simplePos="0" relativeHeight="251683840" behindDoc="1" locked="0" layoutInCell="1" allowOverlap="1" wp14:anchorId="3FE90C7E" wp14:editId="43825411">
+            <wp:simplePos x="0" y="0"/>
+            <wp:positionH relativeFrom="margin">
+              <wp:posOffset>-114300</wp:posOffset>
+            </wp:positionH>
+            <wp:positionV relativeFrom="paragraph">
+              <wp:posOffset>276860</wp:posOffset>
+            </wp:positionV>
+            <wp:extent cx="6119142" cy="2308860"/>
+            <wp:effectExtent l="0" t="0" r="0" b="0"/>
+            <wp:wrapNone/>
+            <wp:docPr id="19" name="Image 19" descr="Une image contenant texte&#10;&#10;Description générée automatiquement"/>
+            <wp:cNvGraphicFramePr>
+              <a:graphicFrameLocks xmlns:a="http://schemas.openxmlformats.org/drawingml/2006/main" noChangeAspect="1"/>
+            </wp:cNvGraphicFramePr>
+            <a:graphic xmlns:a="http://schemas.openxmlformats.org/drawingml/2006/main">
+              <a:graphicData uri="http://schemas.openxmlformats.org/drawingml/2006/picture">
+                <pic:pic xmlns:pic="http://schemas.openxmlformats.org/drawingml/2006/picture">
+                  <pic:nvPicPr>
+                    <pic:cNvPr id="19" name="Image 19" descr="Une image contenant texte&#10;&#10;Description générée automatiquement"/>
+                    <pic:cNvPicPr/>
+                  </pic:nvPicPr>
+                  <pic:blipFill>
+                    <a:blip r:embed="rId14">
+                      <a:extLst>
+                        <a:ext uri="{28A0092B-C50C-407E-A947-70E740481C1C}">
+                          <a14:useLocalDpi xmlns:a14="http://schemas.microsoft.com/office/drawing/2010/main" val="0"/>
+                        </a:ext>
+                      </a:extLst>
+                    </a:blip>
+                    <a:stretch>
+                      <a:fillRect/>
+                    </a:stretch>
+                  </pic:blipFill>
+                  <pic:spPr>
+                    <a:xfrm>
+                      <a:off x="0" y="0"/>
+                      <a:ext cx="6119142" cy="2308860"/>
+                    </a:xfrm>
+                    <a:prstGeom prst="rect">
+                      <a:avLst/>
+                    </a:prstGeom>
+                  </pic:spPr>
+                </pic:pic>
+              </a:graphicData>
+            </a:graphic>
+            <wp14:sizeRelH relativeFrom="page">
+              <wp14:pctWidth>0</wp14:pctWidth>
+            </wp14:sizeRelH>
+            <wp14:sizeRelV relativeFrom="page">
+              <wp14:pctHeight>0</wp14:pctHeight>
+            </wp14:sizeRelV>
+          </wp:anchor>
+        </w:drawing>
+      </w:r>
+    </w:p>
+    <w:p/>
+    <w:p/>
+    <w:p/>
+    <w:p/>
+    <w:p/>
+    <w:p/>
+    <w:p/>
+    <w:p/>
+    <w:p>
+      <w:pPr>
+        <w:pStyle w:val="Paragraphedeliste"/>
+        <w:numPr>
+          <w:ilvl w:val="0"/>
+          <w:numId w:val="2"/>
+        </w:numPr>
+      </w:pPr>
+      <w:r>
+        <w:t xml:space="preserve">J’ai retourné vers le fichier Word </w:t>
+      </w:r>
+      <w:r>
+        <w:rPr>
+          <w:b/>
+          <w:bCs/>
+        </w:rPr>
+        <w:t>« Examen_intra »,</w:t>
+      </w:r>
+      <w:r>
+        <w:t xml:space="preserve"> et j’ai </w:t>
+      </w:r>
+      <w:r>
+        <w:t>appliqu</w:t>
+      </w:r>
+      <w:r>
+        <w:t>é</w:t>
+      </w:r>
+      <w:r>
+        <w:t xml:space="preserve"> quelques modifications</w:t>
+      </w:r>
+      <w:r>
+        <w:t xml:space="preserve"> à l’intérieur , exactement j’ai ajouté les étapes de création de compte dans </w:t>
+      </w:r>
+      <w:r>
+        <w:rPr>
+          <w:b/>
+          <w:bCs/>
+        </w:rPr>
+        <w:t>GitHub</w:t>
+      </w:r>
+      <w:r>
+        <w:t xml:space="preserve"> , le relier avec </w:t>
+      </w:r>
+      <w:r>
+        <w:rPr>
+          <w:b/>
+          <w:bCs/>
+        </w:rPr>
+        <w:t>Git</w:t>
+      </w:r>
+      <w:r>
+        <w:t>, ..etc.</w:t>
+      </w:r>
+    </w:p>
+    <w:p>
+      <w:pPr>
+        <w:pStyle w:val="Paragraphedeliste"/>
+      </w:pPr>
+    </w:p>
+    <w:p>
+      <w:pPr>
+        <w:pStyle w:val="Paragraphedeliste"/>
+      </w:pPr>
+      <w:r>
+        <w:rPr>
+          <w:noProof/>
+        </w:rPr>
+        <w:drawing>
+          <wp:anchor distT="0" distB="0" distL="114300" distR="114300" simplePos="0" relativeHeight="251684864" behindDoc="1" locked="0" layoutInCell="1" allowOverlap="1" wp14:anchorId="42A47AC1" wp14:editId="68EE9793">
+            <wp:simplePos x="0" y="0"/>
+            <wp:positionH relativeFrom="column">
+              <wp:posOffset>389255</wp:posOffset>
+            </wp:positionH>
+            <wp:positionV relativeFrom="paragraph">
+              <wp:posOffset>131445</wp:posOffset>
+            </wp:positionV>
+            <wp:extent cx="4564380" cy="1423278"/>
+            <wp:effectExtent l="0" t="0" r="7620" b="5715"/>
+            <wp:wrapNone/>
+            <wp:docPr id="25" name="Image 25" descr="Une image contenant texte&#10;&#10;Description générée automatiquement"/>
+            <wp:cNvGraphicFramePr>
+              <a:graphicFrameLocks xmlns:a="http://schemas.openxmlformats.org/drawingml/2006/main" noChangeAspect="1"/>
+            </wp:cNvGraphicFramePr>
+            <a:graphic xmlns:a="http://schemas.openxmlformats.org/drawingml/2006/main">
+              <a:graphicData uri="http://schemas.openxmlformats.org/drawingml/2006/picture">
+                <pic:pic xmlns:pic="http://schemas.openxmlformats.org/drawingml/2006/picture">
+                  <pic:nvPicPr>
+                    <pic:cNvPr id="25" name="Image 25" descr="Une image contenant texte&#10;&#10;Description générée automatiquement"/>
+                    <pic:cNvPicPr/>
+                  </pic:nvPicPr>
+                  <pic:blipFill>
+                    <a:blip r:embed="rId15">
+                      <a:extLst>
+                        <a:ext uri="{28A0092B-C50C-407E-A947-70E740481C1C}">
+                          <a14:useLocalDpi xmlns:a14="http://schemas.microsoft.com/office/drawing/2010/main" val="0"/>
+                        </a:ext>
+                      </a:extLst>
+                    </a:blip>
+                    <a:stretch>
+                      <a:fillRect/>
+                    </a:stretch>
+                  </pic:blipFill>
+                  <pic:spPr>
+                    <a:xfrm>
+                      <a:off x="0" y="0"/>
+                      <a:ext cx="4564380" cy="1423278"/>
+                    </a:xfrm>
+                    <a:prstGeom prst="rect">
+                      <a:avLst/>
+                    </a:prstGeom>
+                  </pic:spPr>
+                </pic:pic>
+              </a:graphicData>
+            </a:graphic>
+            <wp14:sizeRelH relativeFrom="page">
+              <wp14:pctWidth>0</wp14:pctWidth>
+            </wp14:sizeRelH>
+            <wp14:sizeRelV relativeFrom="page">
+              <wp14:pctHeight>0</wp14:pctHeight>
+            </wp14:sizeRelV>
+          </wp:anchor>
+        </w:drawing>
+      </w:r>
+    </w:p>
+    <w:p/>
+    <w:p/>
+    <w:p/>
+    <w:p/>
+    <w:p/>
+    <w:p>
+      <w:pPr>
+        <w:pStyle w:val="Paragraphedeliste"/>
+        <w:numPr>
+          <w:ilvl w:val="0"/>
+          <w:numId w:val="2"/>
+        </w:numPr>
+      </w:pPr>
+      <w:r>
+        <w:t xml:space="preserve">J’ai récupéré le fichier , j’ai appliqué des modifications, ensuite j’ai utilisé </w:t>
+      </w:r>
+      <w:r>
+        <w:rPr>
+          <w:b/>
+          <w:bCs/>
+        </w:rPr>
+        <w:t>commit -m</w:t>
+      </w:r>
+      <w:r>
+        <w:t xml:space="preserve"> pour décrire les modifications que j’ai fait.</w:t>
+      </w:r>
+    </w:p>
+    <w:p>
+      <w:pPr>
+        <w:pStyle w:val="Paragraphedeliste"/>
+        <w:numPr>
+          <w:ilvl w:val="0"/>
+          <w:numId w:val="2"/>
+        </w:numPr>
+      </w:pPr>
+      <w:r>
+        <w:t xml:space="preserve">Avec la commande </w:t>
+      </w:r>
+      <w:r>
+        <w:rPr>
+          <w:b/>
+          <w:bCs/>
+        </w:rPr>
+        <w:t>Git log</w:t>
+      </w:r>
+      <w:r>
+        <w:t xml:space="preserve"> , pour s’assurer que le </w:t>
+      </w:r>
+      <w:r>
+        <w:rPr>
+          <w:b/>
+          <w:bCs/>
+        </w:rPr>
+        <w:t>commit</w:t>
+      </w:r>
+      <w:r>
+        <w:t xml:space="preserve"> est bien fait.</w:t>
+      </w:r>
+    </w:p>
+    <w:p>
+      <w:r>
+        <w:rPr>
+          <w:noProof/>
+        </w:rPr>
+        <w:drawing>
+          <wp:anchor distT="0" distB="0" distL="114300" distR="114300" simplePos="0" relativeHeight="251685888" behindDoc="1" locked="0" layoutInCell="1" allowOverlap="1" wp14:anchorId="667496E2" wp14:editId="263928AF">
+            <wp:simplePos x="0" y="0"/>
+            <wp:positionH relativeFrom="column">
+              <wp:posOffset>365760</wp:posOffset>
+            </wp:positionH>
+            <wp:positionV relativeFrom="paragraph">
+              <wp:posOffset>127635</wp:posOffset>
+            </wp:positionV>
+            <wp:extent cx="4671060" cy="2151072"/>
+            <wp:effectExtent l="0" t="0" r="0" b="1905"/>
+            <wp:wrapNone/>
+            <wp:docPr id="26" name="Image 26" descr="Une image contenant texte&#10;&#10;Description générée automatiquement"/>
+            <wp:cNvGraphicFramePr>
+              <a:graphicFrameLocks xmlns:a="http://schemas.openxmlformats.org/drawingml/2006/main" noChangeAspect="1"/>
+            </wp:cNvGraphicFramePr>
+            <a:graphic xmlns:a="http://schemas.openxmlformats.org/drawingml/2006/main">
+              <a:graphicData uri="http://schemas.openxmlformats.org/drawingml/2006/picture">
+                <pic:pic xmlns:pic="http://schemas.openxmlformats.org/drawingml/2006/picture">
+                  <pic:nvPicPr>
+                    <pic:cNvPr id="26" name="Image 26" descr="Une image contenant texte&#10;&#10;Description générée automatiquement"/>
+                    <pic:cNvPicPr/>
+                  </pic:nvPicPr>
+                  <pic:blipFill>
+                    <a:blip r:embed="rId16">
+                      <a:extLst>
+                        <a:ext uri="{28A0092B-C50C-407E-A947-70E740481C1C}">
+                          <a14:useLocalDpi xmlns:a14="http://schemas.microsoft.com/office/drawing/2010/main" val="0"/>
+                        </a:ext>
+                      </a:extLst>
+                    </a:blip>
+                    <a:stretch>
+                      <a:fillRect/>
+                    </a:stretch>
+                  </pic:blipFill>
+                  <pic:spPr>
+                    <a:xfrm>
+                      <a:off x="0" y="0"/>
+                      <a:ext cx="4671060" cy="2151072"/>
+                    </a:xfrm>
+                    <a:prstGeom prst="rect">
+                      <a:avLst/>
+                    </a:prstGeom>
+                  </pic:spPr>
+                </pic:pic>
+              </a:graphicData>
+            </a:graphic>
+            <wp14:sizeRelH relativeFrom="page">
+              <wp14:pctWidth>0</wp14:pctWidth>
+            </wp14:sizeRelH>
+            <wp14:sizeRelV relativeFrom="page">
+              <wp14:pctHeight>0</wp14:pctHeight>
+            </wp14:sizeRelV>
+          </wp:anchor>
+        </w:drawing>
+      </w:r>
+      <w:r>
+        <w:t xml:space="preserve"> </w:t>
+      </w:r>
+    </w:p>
+    <w:p/>
+    <w:p/>
+    <w:p/>
+    <w:p/>
+    <w:p/>
+    <w:p/>
+    <w:p/>
+    <w:p>
+      <w:pPr>
+        <w:pStyle w:val="Paragraphedeliste"/>
+        <w:numPr>
+          <w:ilvl w:val="0"/>
+          <w:numId w:val="2"/>
+        </w:numPr>
+      </w:pPr>
+      <w:r>
+        <w:lastRenderedPageBreak/>
+        <w:t xml:space="preserve">Après la modification du fichier, je dois transmettre la nouvelle version du fichier vers </w:t>
+      </w:r>
+      <w:r>
+        <w:rPr>
+          <w:b/>
+          <w:bCs/>
+        </w:rPr>
+        <w:t>GitHub (AhmedRepository)</w:t>
+      </w:r>
+      <w:r>
+        <w:rPr>
+          <w:b/>
+          <w:bCs/>
+        </w:rPr>
+        <w:t>.</w:t>
+      </w:r>
+    </w:p>
+    <w:p>
+      <w:pPr>
+        <w:pStyle w:val="Paragraphedeliste"/>
+      </w:pPr>
+      <w:r>
+        <w:rPr>
+          <w:noProof/>
+        </w:rPr>
+        <w:drawing>
+          <wp:inline distT="0" distB="0" distL="0" distR="0" wp14:anchorId="128ACA3A" wp14:editId="69A4869E">
+            <wp:extent cx="5274310" cy="2029460"/>
+            <wp:effectExtent l="0" t="0" r="2540" b="8890"/>
+            <wp:docPr id="27" name="Image 27" descr="Une image contenant texte&#10;&#10;Description générée automatiquement"/>
+            <wp:cNvGraphicFramePr>
+              <a:graphicFrameLocks xmlns:a="http://schemas.openxmlformats.org/drawingml/2006/main" noChangeAspect="1"/>
+            </wp:cNvGraphicFramePr>
+            <a:graphic xmlns:a="http://schemas.openxmlformats.org/drawingml/2006/main">
+              <a:graphicData uri="http://schemas.openxmlformats.org/drawingml/2006/picture">
+                <pic:pic xmlns:pic="http://schemas.openxmlformats.org/drawingml/2006/picture">
+                  <pic:nvPicPr>
+                    <pic:cNvPr id="27" name="Image 27" descr="Une image contenant texte&#10;&#10;Description générée automatiquement"/>
+                    <pic:cNvPicPr/>
+                  </pic:nvPicPr>
+                  <pic:blipFill>
+                    <a:blip r:embed="rId17"/>
+                    <a:stretch>
+                      <a:fillRect/>
+                    </a:stretch>
+                  </pic:blipFill>
+                  <pic:spPr>
+                    <a:xfrm>
+                      <a:off x="0" y="0"/>
+                      <a:ext cx="5274310" cy="2029460"/>
+                    </a:xfrm>
+                    <a:prstGeom prst="rect">
+                      <a:avLst/>
+                    </a:prstGeom>
+                  </pic:spPr>
+                </pic:pic>
+              </a:graphicData>
+            </a:graphic>
+          </wp:inline>
+        </w:drawing>
+      </w:r>
+    </w:p>
+    <w:p/>
+    <w:p>
+      <w:pPr>
+        <w:pStyle w:val="Paragraphedeliste"/>
+        <w:numPr>
+          <w:ilvl w:val="0"/>
+          <w:numId w:val="2"/>
+        </w:numPr>
+      </w:pPr>
+      <w:r>
+        <w:t>La figure suivante montre que les modifications ont bien prêt en charges .</w:t>
+      </w:r>
+    </w:p>
+    <w:p>
+      <w:pPr>
+        <w:pStyle w:val="Paragraphedeliste"/>
+      </w:pPr>
+    </w:p>
+    <w:p>
+      <w:r>
+        <w:rPr>
+          <w:noProof/>
+        </w:rPr>
+        <w:drawing>
+          <wp:anchor distT="0" distB="0" distL="114300" distR="114300" simplePos="0" relativeHeight="251686912" behindDoc="1" locked="0" layoutInCell="1" allowOverlap="1" wp14:anchorId="435530EC" wp14:editId="417BA03A">
+            <wp:simplePos x="0" y="0"/>
+            <wp:positionH relativeFrom="column">
+              <wp:posOffset>449580</wp:posOffset>
+            </wp:positionH>
+            <wp:positionV relativeFrom="paragraph">
+              <wp:posOffset>60960</wp:posOffset>
+            </wp:positionV>
+            <wp:extent cx="5327414" cy="1592580"/>
+            <wp:effectExtent l="0" t="0" r="6985" b="7620"/>
+            <wp:wrapNone/>
+            <wp:docPr id="28" name="Image 28" descr="Une image contenant texte&#10;&#10;Description générée automatiquement"/>
+            <wp:cNvGraphicFramePr>
+              <a:graphicFrameLocks xmlns:a="http://schemas.openxmlformats.org/drawingml/2006/main" noChangeAspect="1"/>
+            </wp:cNvGraphicFramePr>
+            <a:graphic xmlns:a="http://schemas.openxmlformats.org/drawingml/2006/main">
+              <a:graphicData uri="http://schemas.openxmlformats.org/drawingml/2006/picture">
+                <pic:pic xmlns:pic="http://schemas.openxmlformats.org/drawingml/2006/picture">
+                  <pic:nvPicPr>
+                    <pic:cNvPr id="28" name="Image 28" descr="Une image contenant texte&#10;&#10;Description générée automatiquement"/>
+                    <pic:cNvPicPr/>
+                  </pic:nvPicPr>
+                  <pic:blipFill>
+                    <a:blip r:embed="rId18">
+                      <a:extLst>
+                        <a:ext uri="{28A0092B-C50C-407E-A947-70E740481C1C}">
+                          <a14:useLocalDpi xmlns:a14="http://schemas.microsoft.com/office/drawing/2010/main" val="0"/>
+                        </a:ext>
+                      </a:extLst>
+                    </a:blip>
+                    <a:stretch>
+                      <a:fillRect/>
+                    </a:stretch>
+                  </pic:blipFill>
+                  <pic:spPr>
+                    <a:xfrm>
+                      <a:off x="0" y="0"/>
+                      <a:ext cx="5327414" cy="1592580"/>
+                    </a:xfrm>
+                    <a:prstGeom prst="rect">
+                      <a:avLst/>
+                    </a:prstGeom>
+                  </pic:spPr>
+                </pic:pic>
+              </a:graphicData>
+            </a:graphic>
+            <wp14:sizeRelH relativeFrom="page">
+              <wp14:pctWidth>0</wp14:pctWidth>
+            </wp14:sizeRelH>
+            <wp14:sizeRelV relativeFrom="page">
+              <wp14:pctHeight>0</wp14:pctHeight>
+            </wp14:sizeRelV>
+          </wp:anchor>
+        </w:drawing>
+      </w:r>
+    </w:p>
+    <w:p/>
+    <w:p/>
+    <w:p/>
+    <w:p/>
+    <w:p/>
+    <w:p/>
+    <w:p>
+      <w:pPr>
+        <w:pStyle w:val="Paragraphedeliste"/>
+        <w:numPr>
+          <w:ilvl w:val="0"/>
+          <w:numId w:val="2"/>
+        </w:numPr>
+      </w:pPr>
+      <w:r>
+        <w:t>Je continue pour la deuxième fois , j’applique des modifications sur le fichier .</w:t>
+      </w:r>
+    </w:p>
     <w:p/>
     <w:p/>
     <w:p>
@@ -1213,7 +2102,7 @@
                     <pic:cNvPicPr/>
                   </pic:nvPicPr>
                   <pic:blipFill>
-                    <a:blip r:embed="rId11">
+                    <a:blip r:embed="rId19">
                       <a:extLst>
                         <a:ext uri="{28A0092B-C50C-407E-A947-70E740481C1C}">
                           <a14:useLocalDpi xmlns:a14="http://schemas.microsoft.com/office/drawing/2010/main" val="0"/>
@@ -1281,7 +2170,7 @@
                     <pic:cNvPicPr/>
                   </pic:nvPicPr>
                   <pic:blipFill>
-                    <a:blip r:embed="rId12">
+                    <a:blip r:embed="rId20">
                       <a:extLst>
                         <a:ext uri="{28A0092B-C50C-407E-A947-70E740481C1C}">
                           <a14:useLocalDpi xmlns:a14="http://schemas.microsoft.com/office/drawing/2010/main" val="0"/>
@@ -1351,7 +2240,7 @@
                     <pic:cNvPicPr/>
                   </pic:nvPicPr>
                   <pic:blipFill>
-                    <a:blip r:embed="rId13">
+                    <a:blip r:embed="rId21">
                       <a:extLst>
                         <a:ext uri="{28A0092B-C50C-407E-A947-70E740481C1C}">
                           <a14:useLocalDpi xmlns:a14="http://schemas.microsoft.com/office/drawing/2010/main" val="0"/>
@@ -1416,7 +2305,7 @@
                     <pic:cNvPicPr/>
                   </pic:nvPicPr>
                   <pic:blipFill>
-                    <a:blip r:embed="rId14">
+                    <a:blip r:embed="rId22">
                       <a:extLst>
                         <a:ext uri="{28A0092B-C50C-407E-A947-70E740481C1C}">
                           <a14:useLocalDpi xmlns:a14="http://schemas.microsoft.com/office/drawing/2010/main" val="0"/>
@@ -1482,7 +2371,7 @@
                     <pic:cNvPicPr/>
                   </pic:nvPicPr>
                   <pic:blipFill>
-                    <a:blip r:embed="rId15">
+                    <a:blip r:embed="rId23">
                       <a:extLst>
                         <a:ext uri="{28A0092B-C50C-407E-A947-70E740481C1C}">
                           <a14:useLocalDpi xmlns:a14="http://schemas.microsoft.com/office/drawing/2010/main" val="0"/>
@@ -1550,7 +2439,7 @@
                     <pic:cNvPicPr/>
                   </pic:nvPicPr>
                   <pic:blipFill>
-                    <a:blip r:embed="rId16">
+                    <a:blip r:embed="rId24">
                       <a:extLst>
                         <a:ext uri="{28A0092B-C50C-407E-A947-70E740481C1C}">
                           <a14:useLocalDpi xmlns:a14="http://schemas.microsoft.com/office/drawing/2010/main" val="0"/>
@@ -1628,7 +2517,7 @@
                     <pic:cNvPicPr/>
                   </pic:nvPicPr>
                   <pic:blipFill>
-                    <a:blip r:embed="rId17">
+                    <a:blip r:embed="rId25">
                       <a:extLst>
                         <a:ext uri="{28A0092B-C50C-407E-A947-70E740481C1C}">
                           <a14:useLocalDpi xmlns:a14="http://schemas.microsoft.com/office/drawing/2010/main" val="0"/>
@@ -1703,7 +2592,7 @@
                     <pic:cNvPicPr/>
                   </pic:nvPicPr>
                   <pic:blipFill>
-                    <a:blip r:embed="rId18">
+                    <a:blip r:embed="rId26">
                       <a:extLst>
                         <a:ext uri="{28A0092B-C50C-407E-A947-70E740481C1C}">
                           <a14:useLocalDpi xmlns:a14="http://schemas.microsoft.com/office/drawing/2010/main" val="0"/>
@@ -1752,7 +2641,6 @@
         <w:rPr>
           <w:noProof/>
         </w:rPr>
-        <w:lastRenderedPageBreak/>
         <w:drawing>
           <wp:inline distT="0" distB="0" distL="0" distR="0" wp14:anchorId="0EEDDD65" wp14:editId="62BCD6FE">
             <wp:extent cx="5274310" cy="2874010"/>
@@ -1769,7 +2657,7 @@
                     <pic:cNvPicPr/>
                   </pic:nvPicPr>
                   <pic:blipFill>
-                    <a:blip r:embed="rId19"/>
+                    <a:blip r:embed="rId27"/>
                     <a:stretch>
                       <a:fillRect/>
                     </a:stretch>
@@ -1849,7 +2737,7 @@
                     <pic:cNvPicPr/>
                   </pic:nvPicPr>
                   <pic:blipFill>
-                    <a:blip r:embed="rId20">
+                    <a:blip r:embed="rId28">
                       <a:extLst>
                         <a:ext uri="{28A0092B-C50C-407E-A947-70E740481C1C}">
                           <a14:useLocalDpi xmlns:a14="http://schemas.microsoft.com/office/drawing/2010/main" val="0"/>
@@ -1909,7 +2797,7 @@
                     <pic:cNvPicPr/>
                   </pic:nvPicPr>
                   <pic:blipFill>
-                    <a:blip r:embed="rId21"/>
+                    <a:blip r:embed="rId29"/>
                     <a:stretch>
                       <a:fillRect/>
                     </a:stretch>
@@ -1940,6 +2828,7 @@
         </w:numPr>
       </w:pPr>
       <w:r>
+        <w:lastRenderedPageBreak/>
         <w:t xml:space="preserve">On crée une autre branche  </w:t>
       </w:r>
       <w:proofErr w:type="spellStart"/>
@@ -1980,7 +2869,7 @@
                     <pic:cNvPicPr/>
                   </pic:nvPicPr>
                   <pic:blipFill>
-                    <a:blip r:embed="rId22">
+                    <a:blip r:embed="rId30">
                       <a:extLst>
                         <a:ext uri="{28A0092B-C50C-407E-A947-70E740481C1C}">
                           <a14:useLocalDpi xmlns:a14="http://schemas.microsoft.com/office/drawing/2010/main" val="0"/>

</xml_diff>